<commit_message>
Hoàn thành CHƯƠNG 2: CƠ SỞ LÝ THUYẾT
</commit_message>
<xml_diff>
--- a/progress-report/BÁO CÁO ĐỀ TÀI.docx
+++ b/progress-report/BÁO CÁO ĐỀ TÀI.docx
@@ -1242,7 +1242,7 @@
               <w:lang w:val="en-GB" w:eastAsia="en-GB" w:bidi="ar-SA"/>
             </w:rPr>
           </w:pPr>
-          <w:hyperlink w:anchor="_Toc215948143" w:history="1">
+          <w:hyperlink w:anchor="_Toc216111289" w:history="1">
             <w:r>
               <w:rPr>
                 <w:rStyle w:val="Hyperlink"/>
@@ -1269,7 +1269,7 @@
                 <w:noProof/>
                 <w:webHidden/>
               </w:rPr>
-              <w:instrText xml:space="preserve"> PAGEREF _Toc215948143 \h </w:instrText>
+              <w:instrText xml:space="preserve"> PAGEREF _Toc216111289 \h </w:instrText>
             </w:r>
             <w:r>
               <w:rPr>
@@ -1313,7 +1313,7 @@
               <w:lang w:val="en-GB" w:eastAsia="en-GB" w:bidi="ar-SA"/>
             </w:rPr>
           </w:pPr>
-          <w:hyperlink w:anchor="_Toc215948144" w:history="1">
+          <w:hyperlink w:anchor="_Toc216111290" w:history="1">
             <w:r>
               <w:rPr>
                 <w:rStyle w:val="Hyperlink"/>
@@ -1340,7 +1340,7 @@
                 <w:noProof/>
                 <w:webHidden/>
               </w:rPr>
-              <w:instrText xml:space="preserve"> PAGEREF _Toc215948144 \h </w:instrText>
+              <w:instrText xml:space="preserve"> PAGEREF _Toc216111290 \h </w:instrText>
             </w:r>
             <w:r>
               <w:rPr>
@@ -1384,7 +1384,7 @@
               <w:lang w:val="en-GB" w:eastAsia="en-GB" w:bidi="ar-SA"/>
             </w:rPr>
           </w:pPr>
-          <w:hyperlink w:anchor="_Toc215948145" w:history="1">
+          <w:hyperlink w:anchor="_Toc216111291" w:history="1">
             <w:r>
               <w:rPr>
                 <w:rStyle w:val="Hyperlink"/>
@@ -1411,7 +1411,7 @@
                 <w:noProof/>
                 <w:webHidden/>
               </w:rPr>
-              <w:instrText xml:space="preserve"> PAGEREF _Toc215948145 \h </w:instrText>
+              <w:instrText xml:space="preserve"> PAGEREF _Toc216111291 \h </w:instrText>
             </w:r>
             <w:r>
               <w:rPr>
@@ -1455,7 +1455,7 @@
               <w:lang w:val="en-GB" w:eastAsia="en-GB" w:bidi="ar-SA"/>
             </w:rPr>
           </w:pPr>
-          <w:hyperlink w:anchor="_Toc215948146" w:history="1">
+          <w:hyperlink w:anchor="_Toc216111292" w:history="1">
             <w:r>
               <w:rPr>
                 <w:rStyle w:val="Hyperlink"/>
@@ -1482,7 +1482,7 @@
                 <w:noProof/>
                 <w:webHidden/>
               </w:rPr>
-              <w:instrText xml:space="preserve"> PAGEREF _Toc215948146 \h </w:instrText>
+              <w:instrText xml:space="preserve"> PAGEREF _Toc216111292 \h </w:instrText>
             </w:r>
             <w:r>
               <w:rPr>
@@ -1526,7 +1526,7 @@
               <w:lang w:val="en-GB" w:eastAsia="en-GB" w:bidi="ar-SA"/>
             </w:rPr>
           </w:pPr>
-          <w:hyperlink w:anchor="_Toc215948147" w:history="1">
+          <w:hyperlink w:anchor="_Toc216111293" w:history="1">
             <w:r>
               <w:rPr>
                 <w:rStyle w:val="Hyperlink"/>
@@ -1553,7 +1553,7 @@
                 <w:noProof/>
                 <w:webHidden/>
               </w:rPr>
-              <w:instrText xml:space="preserve"> PAGEREF _Toc215948147 \h </w:instrText>
+              <w:instrText xml:space="preserve"> PAGEREF _Toc216111293 \h </w:instrText>
             </w:r>
             <w:r>
               <w:rPr>
@@ -1597,7 +1597,7 @@
               <w:lang w:val="en-GB" w:eastAsia="en-GB" w:bidi="ar-SA"/>
             </w:rPr>
           </w:pPr>
-          <w:hyperlink w:anchor="_Toc215948148" w:history="1">
+          <w:hyperlink w:anchor="_Toc216111294" w:history="1">
             <w:r>
               <w:rPr>
                 <w:rStyle w:val="Hyperlink"/>
@@ -1632,7 +1632,7 @@
                 <w:noProof/>
                 <w:webHidden/>
               </w:rPr>
-              <w:instrText xml:space="preserve"> PAGEREF _Toc215948148 \h </w:instrText>
+              <w:instrText xml:space="preserve"> PAGEREF _Toc216111294 \h </w:instrText>
             </w:r>
             <w:r>
               <w:rPr>
@@ -1676,7 +1676,7 @@
               <w:lang w:val="en-GB" w:eastAsia="en-GB" w:bidi="ar-SA"/>
             </w:rPr>
           </w:pPr>
-          <w:hyperlink w:anchor="_Toc215948149" w:history="1">
+          <w:hyperlink w:anchor="_Toc216111295" w:history="1">
             <w:r>
               <w:rPr>
                 <w:rStyle w:val="Hyperlink"/>
@@ -1703,7 +1703,7 @@
                 <w:noProof/>
                 <w:webHidden/>
               </w:rPr>
-              <w:instrText xml:space="preserve"> PAGEREF _Toc215948149 \h </w:instrText>
+              <w:instrText xml:space="preserve"> PAGEREF _Toc216111295 \h </w:instrText>
             </w:r>
             <w:r>
               <w:rPr>
@@ -1747,7 +1747,7 @@
               <w:lang w:val="en-GB" w:eastAsia="en-GB" w:bidi="ar-SA"/>
             </w:rPr>
           </w:pPr>
-          <w:hyperlink w:anchor="_Toc215948150" w:history="1">
+          <w:hyperlink w:anchor="_Toc216111296" w:history="1">
             <w:r>
               <w:rPr>
                 <w:rStyle w:val="Hyperlink"/>
@@ -1790,7 +1790,7 @@
                 <w:noProof/>
                 <w:webHidden/>
               </w:rPr>
-              <w:instrText xml:space="preserve"> PAGEREF _Toc215948150 \h </w:instrText>
+              <w:instrText xml:space="preserve"> PAGEREF _Toc216111296 \h </w:instrText>
             </w:r>
             <w:r>
               <w:rPr>
@@ -1834,7 +1834,7 @@
               <w:lang w:val="en-GB" w:eastAsia="en-GB" w:bidi="ar-SA"/>
             </w:rPr>
           </w:pPr>
-          <w:hyperlink w:anchor="_Toc215948151" w:history="1">
+          <w:hyperlink w:anchor="_Toc216111297" w:history="1">
             <w:r>
               <w:rPr>
                 <w:rStyle w:val="Hyperlink"/>
@@ -1861,7 +1861,7 @@
                 <w:noProof/>
                 <w:webHidden/>
               </w:rPr>
-              <w:instrText xml:space="preserve"> PAGEREF _Toc215948151 \h </w:instrText>
+              <w:instrText xml:space="preserve"> PAGEREF _Toc216111297 \h </w:instrText>
             </w:r>
             <w:r>
               <w:rPr>
@@ -1905,7 +1905,7 @@
               <w:lang w:val="en-GB" w:eastAsia="en-GB" w:bidi="ar-SA"/>
             </w:rPr>
           </w:pPr>
-          <w:hyperlink w:anchor="_Toc215948152" w:history="1">
+          <w:hyperlink w:anchor="_Toc216111298" w:history="1">
             <w:r>
               <w:rPr>
                 <w:rStyle w:val="Hyperlink"/>
@@ -1932,7 +1932,7 @@
                 <w:noProof/>
                 <w:webHidden/>
               </w:rPr>
-              <w:instrText xml:space="preserve"> PAGEREF _Toc215948152 \h </w:instrText>
+              <w:instrText xml:space="preserve"> PAGEREF _Toc216111298 \h </w:instrText>
             </w:r>
             <w:r>
               <w:rPr>
@@ -1976,7 +1976,7 @@
               <w:lang w:val="en-GB" w:eastAsia="en-GB" w:bidi="ar-SA"/>
             </w:rPr>
           </w:pPr>
-          <w:hyperlink w:anchor="_Toc215948153" w:history="1">
+          <w:hyperlink w:anchor="_Toc216111299" w:history="1">
             <w:r>
               <w:rPr>
                 <w:rStyle w:val="Hyperlink"/>
@@ -2003,7 +2003,7 @@
                 <w:noProof/>
                 <w:webHidden/>
               </w:rPr>
-              <w:instrText xml:space="preserve"> PAGEREF _Toc215948153 \h </w:instrText>
+              <w:instrText xml:space="preserve"> PAGEREF _Toc216111299 \h </w:instrText>
             </w:r>
             <w:r>
               <w:rPr>
@@ -2023,7 +2023,78 @@
                 <w:noProof/>
                 <w:webHidden/>
               </w:rPr>
-              <w:t>15</w:t>
+              <w:t>16</w:t>
+            </w:r>
+            <w:r>
+              <w:rPr>
+                <w:noProof/>
+                <w:webHidden/>
+              </w:rPr>
+              <w:fldChar w:fldCharType="end"/>
+            </w:r>
+          </w:hyperlink>
+        </w:p>
+        <w:p>
+          <w:pPr>
+            <w:pStyle w:val="TOC2"/>
+            <w:tabs>
+              <w:tab w:val="right" w:leader="dot" w:pos="9061"/>
+            </w:tabs>
+            <w:rPr>
+              <w:rFonts w:asciiTheme="minorHAnsi" w:eastAsiaTheme="minorEastAsia" w:hAnsiTheme="minorHAnsi" w:cstheme="minorBidi"/>
+              <w:noProof/>
+              <w:sz w:val="24"/>
+              <w:lang w:val="en-GB" w:eastAsia="en-GB" w:bidi="ar-SA"/>
+            </w:rPr>
+          </w:pPr>
+          <w:hyperlink w:anchor="_Toc216111300" w:history="1">
+            <w:r>
+              <w:rPr>
+                <w:rStyle w:val="Hyperlink"/>
+                <w:noProof/>
+              </w:rPr>
+              <w:t>1.4. Tác động đến đối tượng người dùng lớn tuổi</w:t>
+            </w:r>
+            <w:r>
+              <w:rPr>
+                <w:noProof/>
+                <w:webHidden/>
+              </w:rPr>
+              <w:tab/>
+            </w:r>
+            <w:r>
+              <w:rPr>
+                <w:noProof/>
+                <w:webHidden/>
+              </w:rPr>
+              <w:fldChar w:fldCharType="begin"/>
+            </w:r>
+            <w:r>
+              <w:rPr>
+                <w:noProof/>
+                <w:webHidden/>
+              </w:rPr>
+              <w:instrText xml:space="preserve"> PAGEREF _Toc216111300 \h </w:instrText>
+            </w:r>
+            <w:r>
+              <w:rPr>
+                <w:noProof/>
+                <w:webHidden/>
+              </w:rPr>
+            </w:r>
+            <w:r>
+              <w:rPr>
+                <w:noProof/>
+                <w:webHidden/>
+              </w:rPr>
+              <w:fldChar w:fldCharType="separate"/>
+            </w:r>
+            <w:r>
+              <w:rPr>
+                <w:noProof/>
+                <w:webHidden/>
+              </w:rPr>
+              <w:t>16</w:t>
             </w:r>
             <w:r>
               <w:rPr>
@@ -2047,7 +2118,7 @@
               <w:lang w:val="en-GB" w:eastAsia="en-GB" w:bidi="ar-SA"/>
             </w:rPr>
           </w:pPr>
-          <w:hyperlink w:anchor="_Toc215948154" w:history="1">
+          <w:hyperlink w:anchor="_Toc216111301" w:history="1">
             <w:r>
               <w:rPr>
                 <w:rStyle w:val="Hyperlink"/>
@@ -2074,7 +2145,7 @@
                 <w:noProof/>
                 <w:webHidden/>
               </w:rPr>
-              <w:instrText xml:space="preserve"> PAGEREF _Toc215948154 \h </w:instrText>
+              <w:instrText xml:space="preserve"> PAGEREF _Toc216111301 \h </w:instrText>
             </w:r>
             <w:r>
               <w:rPr>
@@ -2118,13 +2189,13 @@
               <w:lang w:val="en-GB" w:eastAsia="en-GB" w:bidi="ar-SA"/>
             </w:rPr>
           </w:pPr>
-          <w:hyperlink w:anchor="_Toc215948155" w:history="1">
+          <w:hyperlink w:anchor="_Toc216111303" w:history="1">
             <w:r>
               <w:rPr>
                 <w:rStyle w:val="Hyperlink"/>
                 <w:noProof/>
               </w:rPr>
-              <w:t>1.1. Khái niệm về Hệ thống thiết kế</w:t>
+              <w:t>2.1. Khái niệm về Hệ thống thiết kế</w:t>
             </w:r>
             <w:r>
               <w:rPr>
@@ -2145,7 +2216,7 @@
                 <w:noProof/>
                 <w:webHidden/>
               </w:rPr>
-              <w:instrText xml:space="preserve"> PAGEREF _Toc215948155 \h </w:instrText>
+              <w:instrText xml:space="preserve"> PAGEREF _Toc216111303 \h </w:instrText>
             </w:r>
             <w:r>
               <w:rPr>
@@ -2189,13 +2260,13 @@
               <w:lang w:val="en-GB" w:eastAsia="en-GB" w:bidi="ar-SA"/>
             </w:rPr>
           </w:pPr>
-          <w:hyperlink w:anchor="_Toc215948156" w:history="1">
+          <w:hyperlink w:anchor="_Toc216111304" w:history="1">
             <w:r>
               <w:rPr>
                 <w:rStyle w:val="Hyperlink"/>
                 <w:noProof/>
               </w:rPr>
-              <w:t>1.2. Các thành phần cốt lõi</w:t>
+              <w:t>2.2. Các thành phần cốt lõi</w:t>
             </w:r>
             <w:r>
               <w:rPr>
@@ -2216,7 +2287,7 @@
                 <w:noProof/>
                 <w:webHidden/>
               </w:rPr>
-              <w:instrText xml:space="preserve"> PAGEREF _Toc215948156 \h </w:instrText>
+              <w:instrText xml:space="preserve"> PAGEREF _Toc216111304 \h </w:instrText>
             </w:r>
             <w:r>
               <w:rPr>
@@ -2260,14 +2331,14 @@
               <w:lang w:val="en-GB" w:eastAsia="en-GB" w:bidi="ar-SA"/>
             </w:rPr>
           </w:pPr>
-          <w:hyperlink w:anchor="_Toc215948157" w:history="1">
+          <w:hyperlink w:anchor="_Toc216111305" w:history="1">
             <w:r>
               <w:rPr>
                 <w:rStyle w:val="Hyperlink"/>
                 <w:noProof/>
                 <w:lang w:val="vi-VN" w:eastAsia="en-US"/>
               </w:rPr>
-              <w:t>1.2.1. Hệ thống màu sắc</w:t>
+              <w:t>2.2.1. Hệ thống màu sắc</w:t>
             </w:r>
             <w:r>
               <w:rPr>
@@ -2288,7 +2359,7 @@
                 <w:noProof/>
                 <w:webHidden/>
               </w:rPr>
-              <w:instrText xml:space="preserve"> PAGEREF _Toc215948157 \h </w:instrText>
+              <w:instrText xml:space="preserve"> PAGEREF _Toc216111305 \h </w:instrText>
             </w:r>
             <w:r>
               <w:rPr>
@@ -2332,14 +2403,14 @@
               <w:lang w:val="en-GB" w:eastAsia="en-GB" w:bidi="ar-SA"/>
             </w:rPr>
           </w:pPr>
-          <w:hyperlink w:anchor="_Toc215948158" w:history="1">
+          <w:hyperlink w:anchor="_Toc216111306" w:history="1">
             <w:r>
               <w:rPr>
                 <w:rStyle w:val="Hyperlink"/>
                 <w:noProof/>
                 <w:lang w:val="vi-VN" w:eastAsia="en-US"/>
               </w:rPr>
-              <w:t>1.2.1.1. Vài trò và ảnh hưởng của màu sắc trong thiết kế giao diện</w:t>
+              <w:t>2.2.1.1. Vài trò và ảnh hưởng của màu sắc trong thiết kế giao diện</w:t>
             </w:r>
             <w:r>
               <w:rPr>
@@ -2360,7 +2431,7 @@
                 <w:noProof/>
                 <w:webHidden/>
               </w:rPr>
-              <w:instrText xml:space="preserve"> PAGEREF _Toc215948158 \h </w:instrText>
+              <w:instrText xml:space="preserve"> PAGEREF _Toc216111306 \h </w:instrText>
             </w:r>
             <w:r>
               <w:rPr>
@@ -2380,7 +2451,7 @@
                 <w:noProof/>
                 <w:webHidden/>
               </w:rPr>
-              <w:t>16</w:t>
+              <w:t>17</w:t>
             </w:r>
             <w:r>
               <w:rPr>
@@ -2404,14 +2475,14 @@
               <w:lang w:val="en-GB" w:eastAsia="en-GB" w:bidi="ar-SA"/>
             </w:rPr>
           </w:pPr>
-          <w:hyperlink w:anchor="_Toc215948159" w:history="1">
+          <w:hyperlink w:anchor="_Toc216111307" w:history="1">
             <w:r>
               <w:rPr>
                 <w:rStyle w:val="Hyperlink"/>
                 <w:noProof/>
                 <w:lang w:val="vi-VN" w:eastAsia="en-US"/>
               </w:rPr>
-              <w:t>1.2.1.2. Xây dựng Bảng màu Chính</w:t>
+              <w:t>2.2.1.2. Xây dựng Bảng màu Chính</w:t>
             </w:r>
             <w:r>
               <w:rPr>
@@ -2432,7 +2503,7 @@
                 <w:noProof/>
                 <w:webHidden/>
               </w:rPr>
-              <w:instrText xml:space="preserve"> PAGEREF _Toc215948159 \h </w:instrText>
+              <w:instrText xml:space="preserve"> PAGEREF _Toc216111307 \h </w:instrText>
             </w:r>
             <w:r>
               <w:rPr>
@@ -2476,14 +2547,14 @@
               <w:lang w:val="en-GB" w:eastAsia="en-GB" w:bidi="ar-SA"/>
             </w:rPr>
           </w:pPr>
-          <w:hyperlink w:anchor="_Toc215948160" w:history="1">
+          <w:hyperlink w:anchor="_Toc216111308" w:history="1">
             <w:r>
               <w:rPr>
                 <w:rStyle w:val="Hyperlink"/>
                 <w:noProof/>
                 <w:lang w:val="vi-VN"/>
               </w:rPr>
-              <w:t>1.2.1.3. Quy chuẩn sử dụng màu sắc</w:t>
+              <w:t>2.2.1.3. Quy chuẩn sử dụng màu sắc</w:t>
             </w:r>
             <w:r>
               <w:rPr>
@@ -2504,7 +2575,7 @@
                 <w:noProof/>
                 <w:webHidden/>
               </w:rPr>
-              <w:instrText xml:space="preserve"> PAGEREF _Toc215948160 \h </w:instrText>
+              <w:instrText xml:space="preserve"> PAGEREF _Toc216111308 \h </w:instrText>
             </w:r>
             <w:r>
               <w:rPr>
@@ -2548,14 +2619,14 @@
               <w:lang w:val="en-GB" w:eastAsia="en-GB" w:bidi="ar-SA"/>
             </w:rPr>
           </w:pPr>
-          <w:hyperlink w:anchor="_Toc215948161" w:history="1">
+          <w:hyperlink w:anchor="_Toc216111309" w:history="1">
             <w:r>
               <w:rPr>
                 <w:rStyle w:val="Hyperlink"/>
                 <w:noProof/>
                 <w:lang w:val="vi-VN"/>
               </w:rPr>
-              <w:t>1.2.1.4. Tỷ lệ tương phản của màu sắc</w:t>
+              <w:t>2.2.1.4. Tỷ lệ tương phản của màu sắc</w:t>
             </w:r>
             <w:r>
               <w:rPr>
@@ -2576,7 +2647,7 @@
                 <w:noProof/>
                 <w:webHidden/>
               </w:rPr>
-              <w:instrText xml:space="preserve"> PAGEREF _Toc215948161 \h </w:instrText>
+              <w:instrText xml:space="preserve"> PAGEREF _Toc216111309 \h </w:instrText>
             </w:r>
             <w:r>
               <w:rPr>
@@ -2620,14 +2691,14 @@
               <w:lang w:val="en-GB" w:eastAsia="en-GB" w:bidi="ar-SA"/>
             </w:rPr>
           </w:pPr>
-          <w:hyperlink w:anchor="_Toc215948162" w:history="1">
+          <w:hyperlink w:anchor="_Toc216111310" w:history="1">
             <w:r>
               <w:rPr>
                 <w:rStyle w:val="Hyperlink"/>
                 <w:noProof/>
                 <w:lang w:val="vi-VN"/>
               </w:rPr>
-              <w:t>1.2.1.5. Các nguyên tắc cốt lõi của WCAG và cấp độ tuân thủ</w:t>
+              <w:t>2.2.1.5. Các nguyên tắc cốt lõi của WCAG và cấp độ tuân thủ</w:t>
             </w:r>
             <w:r>
               <w:rPr>
@@ -2648,7 +2719,7 @@
                 <w:noProof/>
                 <w:webHidden/>
               </w:rPr>
-              <w:instrText xml:space="preserve"> PAGEREF _Toc215948162 \h </w:instrText>
+              <w:instrText xml:space="preserve"> PAGEREF _Toc216111310 \h </w:instrText>
             </w:r>
             <w:r>
               <w:rPr>
@@ -2668,7 +2739,7 @@
                 <w:noProof/>
                 <w:webHidden/>
               </w:rPr>
-              <w:t>19</w:t>
+              <w:t>20</w:t>
             </w:r>
             <w:r>
               <w:rPr>
@@ -2692,14 +2763,14 @@
               <w:lang w:val="en-GB" w:eastAsia="en-GB" w:bidi="ar-SA"/>
             </w:rPr>
           </w:pPr>
-          <w:hyperlink w:anchor="_Toc215948163" w:history="1">
+          <w:hyperlink w:anchor="_Toc216111311" w:history="1">
             <w:r>
               <w:rPr>
                 <w:rStyle w:val="Hyperlink"/>
                 <w:noProof/>
                 <w:lang w:val="vi-VN"/>
               </w:rPr>
-              <w:t>1.2.1.6. Đánh giá Tỷ lệ Tương phản của Hệ thống màu sắc</w:t>
+              <w:t>2.2.1.6. Đánh giá Tỷ lệ Tương phản của Hệ thống màu sắc</w:t>
             </w:r>
             <w:r>
               <w:rPr>
@@ -2720,7 +2791,7 @@
                 <w:noProof/>
                 <w:webHidden/>
               </w:rPr>
-              <w:instrText xml:space="preserve"> PAGEREF _Toc215948163 \h </w:instrText>
+              <w:instrText xml:space="preserve"> PAGEREF _Toc216111311 \h </w:instrText>
             </w:r>
             <w:r>
               <w:rPr>
@@ -2764,14 +2835,14 @@
               <w:lang w:val="en-GB" w:eastAsia="en-GB" w:bidi="ar-SA"/>
             </w:rPr>
           </w:pPr>
-          <w:hyperlink w:anchor="_Toc215948164" w:history="1">
+          <w:hyperlink w:anchor="_Toc216111312" w:history="1">
             <w:r>
               <w:rPr>
                 <w:rStyle w:val="Hyperlink"/>
                 <w:noProof/>
                 <w:lang w:val="vi-VN"/>
               </w:rPr>
-              <w:t>1.2.2. Hệ thống chữ (Typography)</w:t>
+              <w:t>2.2.2. Hệ thống chữ (Typography)</w:t>
             </w:r>
             <w:r>
               <w:rPr>
@@ -2792,7 +2863,7 @@
                 <w:noProof/>
                 <w:webHidden/>
               </w:rPr>
-              <w:instrText xml:space="preserve"> PAGEREF _Toc215948164 \h </w:instrText>
+              <w:instrText xml:space="preserve"> PAGEREF _Toc216111312 \h </w:instrText>
             </w:r>
             <w:r>
               <w:rPr>
@@ -2812,7 +2883,7 @@
                 <w:noProof/>
                 <w:webHidden/>
               </w:rPr>
-              <w:t>21</w:t>
+              <w:t>22</w:t>
             </w:r>
             <w:r>
               <w:rPr>
@@ -2836,14 +2907,14 @@
               <w:lang w:val="en-GB" w:eastAsia="en-GB" w:bidi="ar-SA"/>
             </w:rPr>
           </w:pPr>
-          <w:hyperlink w:anchor="_Toc215948165" w:history="1">
+          <w:hyperlink w:anchor="_Toc216111313" w:history="1">
             <w:r>
               <w:rPr>
                 <w:rStyle w:val="Hyperlink"/>
                 <w:noProof/>
                 <w:lang w:val="vi-VN"/>
               </w:rPr>
-              <w:t>1.2.2.1. Khái niệm của Chữ (Typography)</w:t>
+              <w:t>2.2.2.1. Khái niệm của Chữ (Typography)</w:t>
             </w:r>
             <w:r>
               <w:rPr>
@@ -2864,7 +2935,7 @@
                 <w:noProof/>
                 <w:webHidden/>
               </w:rPr>
-              <w:instrText xml:space="preserve"> PAGEREF _Toc215948165 \h </w:instrText>
+              <w:instrText xml:space="preserve"> PAGEREF _Toc216111313 \h </w:instrText>
             </w:r>
             <w:r>
               <w:rPr>
@@ -2884,7 +2955,7 @@
                 <w:noProof/>
                 <w:webHidden/>
               </w:rPr>
-              <w:t>21</w:t>
+              <w:t>22</w:t>
             </w:r>
             <w:r>
               <w:rPr>
@@ -2908,14 +2979,14 @@
               <w:lang w:val="en-GB" w:eastAsia="en-GB" w:bidi="ar-SA"/>
             </w:rPr>
           </w:pPr>
-          <w:hyperlink w:anchor="_Toc215948166" w:history="1">
+          <w:hyperlink w:anchor="_Toc216111314" w:history="1">
             <w:r>
               <w:rPr>
                 <w:rStyle w:val="Hyperlink"/>
                 <w:noProof/>
                 <w:lang w:val="vi-VN"/>
               </w:rPr>
-              <w:t>1.2.2.2. Mục đích của Chữ</w:t>
+              <w:t>2.2.2.2. Mục đích của Chữ</w:t>
             </w:r>
             <w:r>
               <w:rPr>
@@ -2936,7 +3007,7 @@
                 <w:noProof/>
                 <w:webHidden/>
               </w:rPr>
-              <w:instrText xml:space="preserve"> PAGEREF _Toc215948166 \h </w:instrText>
+              <w:instrText xml:space="preserve"> PAGEREF _Toc216111314 \h </w:instrText>
             </w:r>
             <w:r>
               <w:rPr>
@@ -2980,14 +3051,14 @@
               <w:lang w:val="en-GB" w:eastAsia="en-GB" w:bidi="ar-SA"/>
             </w:rPr>
           </w:pPr>
-          <w:hyperlink w:anchor="_Toc215948167" w:history="1">
+          <w:hyperlink w:anchor="_Toc216111315" w:history="1">
             <w:r>
               <w:rPr>
                 <w:rStyle w:val="Hyperlink"/>
                 <w:noProof/>
                 <w:lang w:val="vi-VN"/>
               </w:rPr>
-              <w:t>1.2.2.3. Các nguyên tắc cần tuân thủ</w:t>
+              <w:t>2.2.2.3. Các nguyên tắc cần tuân thủ</w:t>
             </w:r>
             <w:r>
               <w:rPr>
@@ -3008,7 +3079,7 @@
                 <w:noProof/>
                 <w:webHidden/>
               </w:rPr>
-              <w:instrText xml:space="preserve"> PAGEREF _Toc215948167 \h </w:instrText>
+              <w:instrText xml:space="preserve"> PAGEREF _Toc216111315 \h </w:instrText>
             </w:r>
             <w:r>
               <w:rPr>
@@ -3052,14 +3123,14 @@
               <w:lang w:val="en-GB" w:eastAsia="en-GB" w:bidi="ar-SA"/>
             </w:rPr>
           </w:pPr>
-          <w:hyperlink w:anchor="_Toc215948168" w:history="1">
+          <w:hyperlink w:anchor="_Toc216111316" w:history="1">
             <w:r>
               <w:rPr>
                 <w:rStyle w:val="Hyperlink"/>
                 <w:noProof/>
                 <w:lang w:val="vi-VN"/>
               </w:rPr>
-              <w:t>1.2.2.4. Ảnh hưởng và tầm quan trọng</w:t>
+              <w:t>2.2.2.4. Ảnh hưởng và tầm quan trọng</w:t>
             </w:r>
             <w:r>
               <w:rPr>
@@ -3080,7 +3151,7 @@
                 <w:noProof/>
                 <w:webHidden/>
               </w:rPr>
-              <w:instrText xml:space="preserve"> PAGEREF _Toc215948168 \h </w:instrText>
+              <w:instrText xml:space="preserve"> PAGEREF _Toc216111316 \h </w:instrText>
             </w:r>
             <w:r>
               <w:rPr>
@@ -3101,6 +3172,371 @@
                 <w:webHidden/>
               </w:rPr>
               <w:t>23</w:t>
+            </w:r>
+            <w:r>
+              <w:rPr>
+                <w:noProof/>
+                <w:webHidden/>
+              </w:rPr>
+              <w:fldChar w:fldCharType="end"/>
+            </w:r>
+          </w:hyperlink>
+        </w:p>
+        <w:p>
+          <w:pPr>
+            <w:pStyle w:val="TOC1"/>
+            <w:tabs>
+              <w:tab w:val="right" w:leader="dot" w:pos="9061"/>
+            </w:tabs>
+            <w:rPr>
+              <w:rFonts w:asciiTheme="minorHAnsi" w:eastAsiaTheme="minorEastAsia" w:hAnsiTheme="minorHAnsi" w:cstheme="minorBidi"/>
+              <w:noProof/>
+              <w:sz w:val="24"/>
+              <w:lang w:val="en-GB" w:eastAsia="en-GB" w:bidi="ar-SA"/>
+            </w:rPr>
+          </w:pPr>
+          <w:hyperlink w:anchor="_Toc216111317" w:history="1">
+            <w:r>
+              <w:rPr>
+                <w:rStyle w:val="Hyperlink"/>
+                <w:noProof/>
+                <w:lang w:val="vi-VN"/>
+              </w:rPr>
+              <w:t>3.</w:t>
+            </w:r>
+            <w:r>
+              <w:rPr>
+                <w:rStyle w:val="Hyperlink"/>
+                <w:noProof/>
+              </w:rPr>
+              <w:t xml:space="preserve"> Thư viện thành phần giao diện (UI Component Library)</w:t>
+            </w:r>
+            <w:r>
+              <w:rPr>
+                <w:noProof/>
+                <w:webHidden/>
+              </w:rPr>
+              <w:tab/>
+            </w:r>
+            <w:r>
+              <w:rPr>
+                <w:noProof/>
+                <w:webHidden/>
+              </w:rPr>
+              <w:fldChar w:fldCharType="begin"/>
+            </w:r>
+            <w:r>
+              <w:rPr>
+                <w:noProof/>
+                <w:webHidden/>
+              </w:rPr>
+              <w:instrText xml:space="preserve"> PAGEREF _Toc216111317 \h </w:instrText>
+            </w:r>
+            <w:r>
+              <w:rPr>
+                <w:noProof/>
+                <w:webHidden/>
+              </w:rPr>
+            </w:r>
+            <w:r>
+              <w:rPr>
+                <w:noProof/>
+                <w:webHidden/>
+              </w:rPr>
+              <w:fldChar w:fldCharType="separate"/>
+            </w:r>
+            <w:r>
+              <w:rPr>
+                <w:noProof/>
+                <w:webHidden/>
+              </w:rPr>
+              <w:t>23</w:t>
+            </w:r>
+            <w:r>
+              <w:rPr>
+                <w:noProof/>
+                <w:webHidden/>
+              </w:rPr>
+              <w:fldChar w:fldCharType="end"/>
+            </w:r>
+          </w:hyperlink>
+        </w:p>
+        <w:p>
+          <w:pPr>
+            <w:pStyle w:val="TOC2"/>
+            <w:tabs>
+              <w:tab w:val="right" w:leader="dot" w:pos="9061"/>
+            </w:tabs>
+            <w:rPr>
+              <w:rFonts w:asciiTheme="minorHAnsi" w:eastAsiaTheme="minorEastAsia" w:hAnsiTheme="minorHAnsi" w:cstheme="minorBidi"/>
+              <w:noProof/>
+              <w:sz w:val="24"/>
+              <w:lang w:val="en-GB" w:eastAsia="en-GB" w:bidi="ar-SA"/>
+            </w:rPr>
+          </w:pPr>
+          <w:hyperlink w:anchor="_Toc216111319" w:history="1">
+            <w:r>
+              <w:rPr>
+                <w:rStyle w:val="Hyperlink"/>
+                <w:noProof/>
+              </w:rPr>
+              <w:t>3.1. Khái niệm thành phần giao diện</w:t>
+            </w:r>
+            <w:r>
+              <w:rPr>
+                <w:noProof/>
+                <w:webHidden/>
+              </w:rPr>
+              <w:tab/>
+            </w:r>
+            <w:r>
+              <w:rPr>
+                <w:noProof/>
+                <w:webHidden/>
+              </w:rPr>
+              <w:fldChar w:fldCharType="begin"/>
+            </w:r>
+            <w:r>
+              <w:rPr>
+                <w:noProof/>
+                <w:webHidden/>
+              </w:rPr>
+              <w:instrText xml:space="preserve"> PAGEREF _Toc216111319 \h </w:instrText>
+            </w:r>
+            <w:r>
+              <w:rPr>
+                <w:noProof/>
+                <w:webHidden/>
+              </w:rPr>
+            </w:r>
+            <w:r>
+              <w:rPr>
+                <w:noProof/>
+                <w:webHidden/>
+              </w:rPr>
+              <w:fldChar w:fldCharType="separate"/>
+            </w:r>
+            <w:r>
+              <w:rPr>
+                <w:noProof/>
+                <w:webHidden/>
+              </w:rPr>
+              <w:t>23</w:t>
+            </w:r>
+            <w:r>
+              <w:rPr>
+                <w:noProof/>
+                <w:webHidden/>
+              </w:rPr>
+              <w:fldChar w:fldCharType="end"/>
+            </w:r>
+          </w:hyperlink>
+        </w:p>
+        <w:p>
+          <w:pPr>
+            <w:pStyle w:val="TOC2"/>
+            <w:tabs>
+              <w:tab w:val="right" w:leader="dot" w:pos="9061"/>
+            </w:tabs>
+            <w:rPr>
+              <w:rFonts w:asciiTheme="minorHAnsi" w:eastAsiaTheme="minorEastAsia" w:hAnsiTheme="minorHAnsi" w:cstheme="minorBidi"/>
+              <w:noProof/>
+              <w:sz w:val="24"/>
+              <w:lang w:val="en-GB" w:eastAsia="en-GB" w:bidi="ar-SA"/>
+            </w:rPr>
+          </w:pPr>
+          <w:hyperlink w:anchor="_Toc216111320" w:history="1">
+            <w:r>
+              <w:rPr>
+                <w:rStyle w:val="Hyperlink"/>
+                <w:noProof/>
+              </w:rPr>
+              <w:t>3.2. Đặc điểm quan trọng</w:t>
+            </w:r>
+            <w:r>
+              <w:rPr>
+                <w:noProof/>
+                <w:webHidden/>
+              </w:rPr>
+              <w:tab/>
+            </w:r>
+            <w:r>
+              <w:rPr>
+                <w:noProof/>
+                <w:webHidden/>
+              </w:rPr>
+              <w:fldChar w:fldCharType="begin"/>
+            </w:r>
+            <w:r>
+              <w:rPr>
+                <w:noProof/>
+                <w:webHidden/>
+              </w:rPr>
+              <w:instrText xml:space="preserve"> PAGEREF _Toc216111320 \h </w:instrText>
+            </w:r>
+            <w:r>
+              <w:rPr>
+                <w:noProof/>
+                <w:webHidden/>
+              </w:rPr>
+            </w:r>
+            <w:r>
+              <w:rPr>
+                <w:noProof/>
+                <w:webHidden/>
+              </w:rPr>
+              <w:fldChar w:fldCharType="separate"/>
+            </w:r>
+            <w:r>
+              <w:rPr>
+                <w:noProof/>
+                <w:webHidden/>
+              </w:rPr>
+              <w:t>23</w:t>
+            </w:r>
+            <w:r>
+              <w:rPr>
+                <w:noProof/>
+                <w:webHidden/>
+              </w:rPr>
+              <w:fldChar w:fldCharType="end"/>
+            </w:r>
+          </w:hyperlink>
+        </w:p>
+        <w:p>
+          <w:pPr>
+            <w:pStyle w:val="TOC3"/>
+            <w:tabs>
+              <w:tab w:val="right" w:leader="dot" w:pos="9061"/>
+            </w:tabs>
+            <w:rPr>
+              <w:rFonts w:asciiTheme="minorHAnsi" w:eastAsiaTheme="minorEastAsia" w:hAnsiTheme="minorHAnsi" w:cstheme="minorBidi"/>
+              <w:noProof/>
+              <w:sz w:val="24"/>
+              <w:lang w:val="en-GB" w:eastAsia="en-GB" w:bidi="ar-SA"/>
+            </w:rPr>
+          </w:pPr>
+          <w:hyperlink w:anchor="_Toc216111321" w:history="1">
+            <w:r>
+              <w:rPr>
+                <w:rStyle w:val="Hyperlink"/>
+                <w:noProof/>
+                <w:lang w:val="vi-VN" w:eastAsia="en-US"/>
+              </w:rPr>
+              <w:t>3.2.1. Tính tái sử dụng và nhất quán</w:t>
+            </w:r>
+            <w:r>
+              <w:rPr>
+                <w:noProof/>
+                <w:webHidden/>
+              </w:rPr>
+              <w:tab/>
+            </w:r>
+            <w:r>
+              <w:rPr>
+                <w:noProof/>
+                <w:webHidden/>
+              </w:rPr>
+              <w:fldChar w:fldCharType="begin"/>
+            </w:r>
+            <w:r>
+              <w:rPr>
+                <w:noProof/>
+                <w:webHidden/>
+              </w:rPr>
+              <w:instrText xml:space="preserve"> PAGEREF _Toc216111321 \h </w:instrText>
+            </w:r>
+            <w:r>
+              <w:rPr>
+                <w:noProof/>
+                <w:webHidden/>
+              </w:rPr>
+            </w:r>
+            <w:r>
+              <w:rPr>
+                <w:noProof/>
+                <w:webHidden/>
+              </w:rPr>
+              <w:fldChar w:fldCharType="separate"/>
+            </w:r>
+            <w:r>
+              <w:rPr>
+                <w:noProof/>
+                <w:webHidden/>
+              </w:rPr>
+              <w:t>23</w:t>
+            </w:r>
+            <w:r>
+              <w:rPr>
+                <w:noProof/>
+                <w:webHidden/>
+              </w:rPr>
+              <w:fldChar w:fldCharType="end"/>
+            </w:r>
+          </w:hyperlink>
+        </w:p>
+        <w:p>
+          <w:pPr>
+            <w:pStyle w:val="TOC3"/>
+            <w:tabs>
+              <w:tab w:val="right" w:leader="dot" w:pos="9061"/>
+            </w:tabs>
+            <w:rPr>
+              <w:rFonts w:asciiTheme="minorHAnsi" w:eastAsiaTheme="minorEastAsia" w:hAnsiTheme="minorHAnsi" w:cstheme="minorBidi"/>
+              <w:noProof/>
+              <w:sz w:val="24"/>
+              <w:lang w:val="en-GB" w:eastAsia="en-GB" w:bidi="ar-SA"/>
+            </w:rPr>
+          </w:pPr>
+          <w:hyperlink w:anchor="_Toc216111322" w:history="1">
+            <w:r>
+              <w:rPr>
+                <w:rStyle w:val="Hyperlink"/>
+                <w:noProof/>
+                <w:lang w:val="vi-VN" w:eastAsia="en-US"/>
+              </w:rPr>
+              <w:t>3.2.2. Nâng cao hiệu quả và tốc độ phát triển</w:t>
+            </w:r>
+            <w:r>
+              <w:rPr>
+                <w:noProof/>
+                <w:webHidden/>
+              </w:rPr>
+              <w:tab/>
+            </w:r>
+            <w:r>
+              <w:rPr>
+                <w:noProof/>
+                <w:webHidden/>
+              </w:rPr>
+              <w:fldChar w:fldCharType="begin"/>
+            </w:r>
+            <w:r>
+              <w:rPr>
+                <w:noProof/>
+                <w:webHidden/>
+              </w:rPr>
+              <w:instrText xml:space="preserve"> PAGEREF _Toc216111322 \h </w:instrText>
+            </w:r>
+            <w:r>
+              <w:rPr>
+                <w:noProof/>
+                <w:webHidden/>
+              </w:rPr>
+            </w:r>
+            <w:r>
+              <w:rPr>
+                <w:noProof/>
+                <w:webHidden/>
+              </w:rPr>
+              <w:fldChar w:fldCharType="separate"/>
+            </w:r>
+            <w:r>
+              <w:rPr>
+                <w:noProof/>
+                <w:webHidden/>
+              </w:rPr>
+              <w:t>24</w:t>
             </w:r>
             <w:r>
               <w:rPr>
@@ -3307,7 +3743,7 @@
       <w:pPr>
         <w:pStyle w:val="Heading1"/>
       </w:pPr>
-      <w:bookmarkStart w:id="9" w:name="_Toc215948143"/>
+      <w:bookmarkStart w:id="9" w:name="_Toc216111289"/>
       <w:r>
         <w:t>Lý do chọn đề tài</w:t>
       </w:r>
@@ -3617,7 +4053,7 @@
           <w:numId w:val="4"/>
         </w:numPr>
       </w:pPr>
-      <w:bookmarkStart w:id="10" w:name="_Toc215948144"/>
+      <w:bookmarkStart w:id="10" w:name="_Toc216111290"/>
       <w:r>
         <w:t xml:space="preserve">Mục </w:t>
       </w:r>
@@ -3685,7 +4121,7 @@
       <w:pPr>
         <w:pStyle w:val="Heading1"/>
       </w:pPr>
-      <w:bookmarkStart w:id="11" w:name="_Toc215948145"/>
+      <w:bookmarkStart w:id="11" w:name="_Toc216111291"/>
       <w:r>
         <w:t>Phạm vi nghiên cứu</w:t>
       </w:r>
@@ -3695,7 +4131,7 @@
       <w:pPr>
         <w:pStyle w:val="Heading2"/>
       </w:pPr>
-      <w:bookmarkStart w:id="12" w:name="_Toc215948146"/>
+      <w:bookmarkStart w:id="12" w:name="_Toc216111292"/>
       <w:r>
         <w:rPr>
           <w:rStyle w:val="Heading2Char"/>
@@ -3746,7 +4182,28 @@
         <w:rPr>
           <w:lang w:val="vi-VN" w:eastAsia="en-US" w:bidi="ar-SA"/>
         </w:rPr>
-        <w:t xml:space="preserve"> Khoảng cách (Spacing).</w:t>
+        <w:t xml:space="preserve"> </w:t>
+      </w:r>
+      <w:commentRangeStart w:id="13"/>
+      <w:r>
+        <w:rPr>
+          <w:lang w:val="vi-VN" w:eastAsia="en-US" w:bidi="ar-SA"/>
+        </w:rPr>
+        <w:t>Khoảng cách (Spacing)</w:t>
+      </w:r>
+      <w:commentRangeEnd w:id="13"/>
+      <w:r>
+        <w:rPr>
+          <w:rStyle w:val="CommentReference"/>
+          <w:rFonts w:cs="Mangal"/>
+        </w:rPr>
+        <w:commentReference w:id="13"/>
+      </w:r>
+      <w:r>
+        <w:rPr>
+          <w:lang w:val="vi-VN" w:eastAsia="en-US" w:bidi="ar-SA"/>
+        </w:rPr>
+        <w:t>.</w:t>
       </w:r>
     </w:p>
     <w:p>
@@ -3813,11 +4270,11 @@
       <w:pPr>
         <w:pStyle w:val="Heading2"/>
       </w:pPr>
-      <w:bookmarkStart w:id="13" w:name="_Toc215948147"/>
+      <w:bookmarkStart w:id="14" w:name="_Toc216111293"/>
       <w:r>
         <w:t>Phạm vi công nghệ</w:t>
       </w:r>
-      <w:bookmarkEnd w:id="13"/>
+      <w:bookmarkEnd w:id="14"/>
     </w:p>
     <w:p>
       <w:pPr>
@@ -3922,11 +4379,11 @@
           <w:lang w:val="vi-VN"/>
         </w:rPr>
       </w:pPr>
-      <w:bookmarkStart w:id="14" w:name="_Toc215948148"/>
+      <w:bookmarkStart w:id="15" w:name="_Toc216111294"/>
       <w:r>
         <w:t>Tổng quan vấn đề</w:t>
       </w:r>
-      <w:bookmarkEnd w:id="14"/>
+      <w:bookmarkEnd w:id="15"/>
     </w:p>
     <w:p>
       <w:pPr>
@@ -4027,11 +4484,11 @@
       <w:pPr>
         <w:pStyle w:val="Heading1"/>
       </w:pPr>
-      <w:bookmarkStart w:id="15" w:name="_Toc215948149"/>
+      <w:bookmarkStart w:id="16" w:name="_Toc216111295"/>
       <w:r>
         <w:t>Hướng giải quyết và mục tiêu đề tài</w:t>
       </w:r>
-      <w:bookmarkEnd w:id="15"/>
+      <w:bookmarkEnd w:id="16"/>
     </w:p>
     <w:p>
       <w:pPr>
@@ -4160,8 +4617,18 @@
       <w:pPr>
         <w:pStyle w:val="Title"/>
       </w:pPr>
+      <w:commentRangeStart w:id="17"/>
       <w:r>
         <w:t>CHƯƠNG 2: NGHIÊN CỨU LÝ THUYẾT</w:t>
+      </w:r>
+      <w:commentRangeEnd w:id="17"/>
+      <w:r>
+        <w:rPr>
+          <w:rStyle w:val="CommentReference"/>
+          <w:sz w:val="28"/>
+          <w:szCs w:val="50"/>
+        </w:rPr>
+        <w:commentReference w:id="17"/>
       </w:r>
     </w:p>
     <w:p>
@@ -4175,7 +4642,7 @@
           <w:lang w:val="vi-VN"/>
         </w:rPr>
       </w:pPr>
-      <w:bookmarkStart w:id="16" w:name="_Toc215948150"/>
+      <w:bookmarkStart w:id="18" w:name="_Toc216111296"/>
       <w:r>
         <w:t>Tổng</w:t>
       </w:r>
@@ -4185,7 +4652,7 @@
         </w:rPr>
         <w:t xml:space="preserve"> quan về Giao diện và trải nghiệm người dùng (UI/UX)</w:t>
       </w:r>
-      <w:bookmarkEnd w:id="16"/>
+      <w:bookmarkEnd w:id="18"/>
     </w:p>
     <w:p>
       <w:pPr>
@@ -4195,11 +4662,11 @@
           <w:numId w:val="17"/>
         </w:numPr>
       </w:pPr>
-      <w:bookmarkStart w:id="17" w:name="_Toc215948151"/>
+      <w:bookmarkStart w:id="19" w:name="_Toc216111297"/>
       <w:r>
         <w:t>Khái niệm về UI/UX</w:t>
       </w:r>
-      <w:bookmarkEnd w:id="17"/>
+      <w:bookmarkEnd w:id="19"/>
     </w:p>
     <w:p>
       <w:pPr>
@@ -4231,11 +4698,11 @@
       <w:pPr>
         <w:pStyle w:val="Heading2"/>
       </w:pPr>
-      <w:bookmarkStart w:id="18" w:name="_Toc215948152"/>
+      <w:bookmarkStart w:id="20" w:name="_Toc216111298"/>
       <w:r>
         <w:t>Đặc điểm và vai trò của UI/UX</w:t>
       </w:r>
-      <w:bookmarkEnd w:id="18"/>
+      <w:bookmarkEnd w:id="20"/>
     </w:p>
     <w:tbl>
       <w:tblPr>
@@ -4626,13 +5093,59 @@
     </w:tbl>
     <w:p>
       <w:pPr>
+        <w:pStyle w:val="Caption"/>
+        <w:jc w:val="center"/>
+        <w:rPr>
+          <w:lang w:val="vi-VN"/>
+        </w:rPr>
+      </w:pPr>
+      <w:r>
+        <w:t xml:space="preserve">Bảng </w:t>
+      </w:r>
+      <w:r>
+        <w:fldChar w:fldCharType="begin"/>
+      </w:r>
+      <w:r>
+        <w:instrText xml:space="preserve"> SEQ Bảng \* ARABIC </w:instrText>
+      </w:r>
+      <w:r>
+        <w:fldChar w:fldCharType="separate"/>
+      </w:r>
+      <w:r>
+        <w:rPr>
+          <w:noProof/>
+        </w:rPr>
+        <w:t>1</w:t>
+      </w:r>
+      <w:r>
+        <w:fldChar w:fldCharType="end"/>
+      </w:r>
+      <w:r>
+        <w:rPr>
+          <w:lang w:val="vi-VN"/>
+        </w:rPr>
+        <w:t>: Đặc điểm và vai trò của UI/UX</w:t>
+      </w:r>
+    </w:p>
+    <w:p>
+      <w:pPr>
+        <w:pStyle w:val="Caption"/>
+        <w:jc w:val="center"/>
+        <w:rPr>
+          <w:lang w:val="vi-VN"/>
+        </w:rPr>
+      </w:pPr>
+    </w:p>
+    <w:p>
+      <w:pPr>
         <w:pStyle w:val="Heading2"/>
       </w:pPr>
-      <w:bookmarkStart w:id="19" w:name="_Toc215948153"/>
-      <w:r>
+      <w:bookmarkStart w:id="21" w:name="_Toc216111299"/>
+      <w:r>
+        <w:lastRenderedPageBreak/>
         <w:t>Tầm quan trọng và ảnh hưởng của UI/UX</w:t>
       </w:r>
-      <w:bookmarkEnd w:id="19"/>
+      <w:bookmarkEnd w:id="21"/>
     </w:p>
     <w:p>
       <w:pPr>
@@ -4681,6 +5194,223 @@
           <w:rFonts w:cs="Times New Roman"/>
         </w:rPr>
         <w:t>[1]</w:t>
+      </w:r>
+      <w:r>
+        <w:rPr>
+          <w:lang w:val="vi-VN" w:eastAsia="en-US" w:bidi="ar-SA"/>
+        </w:rPr>
+        <w:fldChar w:fldCharType="end"/>
+      </w:r>
+      <w:r>
+        <w:rPr>
+          <w:lang w:val="vi-VN" w:eastAsia="en-US" w:bidi="ar-SA"/>
+        </w:rPr>
+        <w:t>.</w:t>
+      </w:r>
+    </w:p>
+    <w:p>
+      <w:pPr>
+        <w:pStyle w:val="Heading2"/>
+      </w:pPr>
+      <w:bookmarkStart w:id="22" w:name="_Toc216111300"/>
+      <w:r>
+        <w:t>Tác động đến đối tượng người dùng lớn tuổi</w:t>
+      </w:r>
+      <w:bookmarkEnd w:id="22"/>
+    </w:p>
+    <w:p>
+      <w:pPr>
+        <w:rPr>
+          <w:lang w:val="vi-VN" w:eastAsia="en-US" w:bidi="ar-SA"/>
+        </w:rPr>
+      </w:pPr>
+      <w:r>
+        <w:rPr>
+          <w:lang w:val="vi-VN" w:eastAsia="en-US" w:bidi="ar-SA"/>
+        </w:rPr>
+        <w:t xml:space="preserve">UX tập trung vào hiểu rõ hành vi và nhu cầu của khách hàng, đảm bảo sự an toàn, thoải mái và hài lòng khi tương tác với sản phẩm </w:t>
+      </w:r>
+      <w:r>
+        <w:rPr>
+          <w:lang w:val="vi-VN" w:eastAsia="en-US" w:bidi="ar-SA"/>
+        </w:rPr>
+        <w:fldChar w:fldCharType="begin"/>
+      </w:r>
+      <w:r>
+        <w:rPr>
+          <w:lang w:val="vi-VN" w:eastAsia="en-US" w:bidi="ar-SA"/>
+        </w:rPr>
+        <w:instrText xml:space="preserve"> ADDIN ZOTERO_ITEM CSL_CITATION {"citationID":"DPmMG6Fm","properties":{"formattedCitation":"[1]","plainCitation":"[1]","noteIndex":0},"citationItems":[{"id":4,"uris":["http://zotero.org/users/local/qZdzkii2/items/EPJN6XLM"],"itemData":{"id":4,"type":"article-journal","source":"Zotero","title":"TẦM QUAN TRỌNG CỦA THIẾT KẾ UX/UI TRONG DÒNG CHẢY 4.0","author":[{"family":"Dung","given":"Đoàn Thị Kim"}],"accessed":{"date-parts":[["2025",10,23]]}}}],"schema":"https://github.com/citation-style-language/schema/raw/master/csl-citation.json"} </w:instrText>
+      </w:r>
+      <w:r>
+        <w:rPr>
+          <w:lang w:val="vi-VN" w:eastAsia="en-US" w:bidi="ar-SA"/>
+        </w:rPr>
+        <w:fldChar w:fldCharType="separate"/>
+      </w:r>
+      <w:r>
+        <w:rPr>
+          <w:rFonts w:cs="Times New Roman"/>
+        </w:rPr>
+        <w:t>[1]</w:t>
+      </w:r>
+      <w:r>
+        <w:rPr>
+          <w:lang w:val="vi-VN" w:eastAsia="en-US" w:bidi="ar-SA"/>
+        </w:rPr>
+        <w:fldChar w:fldCharType="end"/>
+      </w:r>
+      <w:r>
+        <w:rPr>
+          <w:lang w:val="vi-VN" w:eastAsia="en-US" w:bidi="ar-SA"/>
+        </w:rPr>
+        <w:t>.</w:t>
+      </w:r>
+    </w:p>
+    <w:p>
+      <w:pPr>
+        <w:rPr>
+          <w:lang w:val="vi-VN" w:eastAsia="en-US" w:bidi="ar-SA"/>
+        </w:rPr>
+      </w:pPr>
+      <w:r>
+        <w:rPr>
+          <w:lang w:val="vi-VN" w:eastAsia="en-US" w:bidi="ar-SA"/>
+        </w:rPr>
+        <w:t xml:space="preserve">- Sự không hài lòng: Nếu người dùng </w:t>
+      </w:r>
+      <w:r>
+        <w:rPr>
+          <w:lang w:val="vi-VN" w:eastAsia="en-US" w:bidi="ar-SA"/>
+        </w:rPr>
+        <w:t>tương tác với</w:t>
+      </w:r>
+      <w:r>
+        <w:rPr>
+          <w:lang w:val="vi-VN" w:eastAsia="en-US" w:bidi="ar-SA"/>
+        </w:rPr>
+        <w:t xml:space="preserve"> ứng dụng hoặc trang web mà màn hình chờ tải chậm, hoặc hình ảnh và nội dung hiển thị không đầy đủ, những trải nghiệm được đề cập bên trên sẽ dẫn đến sự không hài lòng cho người dùng</w:t>
+      </w:r>
+      <w:r>
+        <w:rPr>
+          <w:lang w:val="vi-VN" w:eastAsia="en-US" w:bidi="ar-SA"/>
+        </w:rPr>
+        <w:t xml:space="preserve"> </w:t>
+      </w:r>
+      <w:r>
+        <w:rPr>
+          <w:lang w:val="vi-VN" w:eastAsia="en-US" w:bidi="ar-SA"/>
+        </w:rPr>
+        <w:fldChar w:fldCharType="begin"/>
+      </w:r>
+      <w:r>
+        <w:rPr>
+          <w:lang w:val="vi-VN" w:eastAsia="en-US" w:bidi="ar-SA"/>
+        </w:rPr>
+        <w:instrText xml:space="preserve"> ADDIN ZOTERO_ITEM CSL_CITATION {"citationID":"HpDuFR9r","properties":{"formattedCitation":"[1]","plainCitation":"[1]","noteIndex":0},"citationItems":[{"id":4,"uris":["http://zotero.org/users/local/qZdzkii2/items/EPJN6XLM"],"itemData":{"id":4,"type":"article-journal","source":"Zotero","title":"TẦM QUAN TRỌNG CỦA THIẾT KẾ UX/UI TRONG DÒNG CHẢY 4.0","author":[{"family":"Dung","given":"Đoàn Thị Kim"}],"accessed":{"date-parts":[["2025",10,23]]}}}],"schema":"https://github.com/citation-style-language/schema/raw/master/csl-citation.json"} </w:instrText>
+      </w:r>
+      <w:r>
+        <w:rPr>
+          <w:lang w:val="vi-VN" w:eastAsia="en-US" w:bidi="ar-SA"/>
+        </w:rPr>
+        <w:fldChar w:fldCharType="separate"/>
+      </w:r>
+      <w:r>
+        <w:rPr>
+          <w:rFonts w:cs="Times New Roman"/>
+        </w:rPr>
+        <w:t>[1]</w:t>
+      </w:r>
+      <w:r>
+        <w:rPr>
+          <w:lang w:val="vi-VN" w:eastAsia="en-US" w:bidi="ar-SA"/>
+        </w:rPr>
+        <w:fldChar w:fldCharType="end"/>
+      </w:r>
+      <w:r>
+        <w:rPr>
+          <w:lang w:val="vi-VN" w:eastAsia="en-US" w:bidi="ar-SA"/>
+        </w:rPr>
+        <w:t>.</w:t>
+      </w:r>
+    </w:p>
+    <w:p>
+      <w:pPr>
+        <w:rPr>
+          <w:lang w:val="vi-VN" w:eastAsia="en-US" w:bidi="ar-SA"/>
+        </w:rPr>
+      </w:pPr>
+      <w:r>
+        <w:rPr>
+          <w:lang w:val="vi-VN" w:eastAsia="en-US" w:bidi="ar-SA"/>
+        </w:rPr>
+        <w:t xml:space="preserve">- Gánh nặng khi xử lý thông tin: </w:t>
+      </w:r>
+      <w:r>
+        <w:rPr>
+          <w:lang w:val="vi-VN" w:eastAsia="en-US" w:bidi="ar-SA"/>
+        </w:rPr>
+        <w:t xml:space="preserve">Cần thiết kế một trãi nghiệm để người dùng có thời gian để xử lý và tương tác với nội dung </w:t>
+      </w:r>
+      <w:r>
+        <w:rPr>
+          <w:lang w:val="vi-VN" w:eastAsia="en-US" w:bidi="ar-SA"/>
+        </w:rPr>
+        <w:fldChar w:fldCharType="begin"/>
+      </w:r>
+      <w:r>
+        <w:rPr>
+          <w:lang w:val="vi-VN" w:eastAsia="en-US" w:bidi="ar-SA"/>
+        </w:rPr>
+        <w:instrText xml:space="preserve"> ADDIN ZOTERO_ITEM CSL_CITATION {"citationID":"HaRRjnST","properties":{"formattedCitation":"[1]","plainCitation":"[1]","noteIndex":0},"citationItems":[{"id":4,"uris":["http://zotero.org/users/local/qZdzkii2/items/EPJN6XLM"],"itemData":{"id":4,"type":"article-journal","source":"Zotero","title":"TẦM QUAN TRỌNG CỦA THIẾT KẾ UX/UI TRONG DÒNG CHẢY 4.0","author":[{"family":"Dung","given":"Đoàn Thị Kim"}],"accessed":{"date-parts":[["2025",10,23]]}}}],"schema":"https://github.com/citation-style-language/schema/raw/master/csl-citation.json"} </w:instrText>
+      </w:r>
+      <w:r>
+        <w:rPr>
+          <w:lang w:val="vi-VN" w:eastAsia="en-US" w:bidi="ar-SA"/>
+        </w:rPr>
+        <w:fldChar w:fldCharType="separate"/>
+      </w:r>
+      <w:r>
+        <w:rPr>
+          <w:rFonts w:cs="Times New Roman"/>
+        </w:rPr>
+        <w:t>[1]</w:t>
+      </w:r>
+      <w:r>
+        <w:rPr>
+          <w:lang w:val="vi-VN" w:eastAsia="en-US" w:bidi="ar-SA"/>
+        </w:rPr>
+        <w:fldChar w:fldCharType="end"/>
+      </w:r>
+      <w:r>
+        <w:rPr>
+          <w:lang w:val="vi-VN" w:eastAsia="en-US" w:bidi="ar-SA"/>
+        </w:rPr>
+        <w:t xml:space="preserve">. Sản phẩm thiết kế cần trách sử dụng các hoạt ảnh và nội dung tự phát là rất quan trọng để người dùng có thể xử lý thông tin tốt hơn </w:t>
+      </w:r>
+      <w:r>
+        <w:rPr>
+          <w:lang w:val="vi-VN" w:eastAsia="en-US" w:bidi="ar-SA"/>
+        </w:rPr>
+        <w:fldChar w:fldCharType="begin"/>
+      </w:r>
+      <w:r>
+        <w:rPr>
+          <w:lang w:val="vi-VN" w:eastAsia="en-US" w:bidi="ar-SA"/>
+        </w:rPr>
+        <w:instrText xml:space="preserve"> ADDIN ZOTERO_ITEM CSL_CITATION {"citationID":"cNlx5uSW","properties":{"formattedCitation":"[2]","plainCitation":"[2]","noteIndex":0},"citationItems":[{"id":9,"uris":["http://zotero.org/users/local/qZdzkii2/items/3C9H5WGZ"],"itemData":{"id":9,"type":"webpage","title":"Ensuring Web Accessibility for Older Adults","URL":"https://www.levelaccess.com/blog/ensuring-web-accessibility-for-older-adults/","author":[{"family":"Level Access","given":""}],"accessed":{"date-parts":[["2025",10,23]]},"issued":{"date-parts":[["2022",5,5]]}}}],"schema":"https://github.com/citation-style-language/schema/raw/master/csl-citation.json"} </w:instrText>
+      </w:r>
+      <w:r>
+        <w:rPr>
+          <w:lang w:val="vi-VN" w:eastAsia="en-US" w:bidi="ar-SA"/>
+        </w:rPr>
+        <w:fldChar w:fldCharType="separate"/>
+      </w:r>
+      <w:r>
+        <w:rPr>
+          <w:rFonts w:cs="Times New Roman"/>
+        </w:rPr>
+        <w:t>[2]</w:t>
       </w:r>
       <w:r>
         <w:rPr>
@@ -4703,96 +5433,154 @@
           <w:numId w:val="3"/>
         </w:numPr>
       </w:pPr>
-      <w:bookmarkStart w:id="20" w:name="_Toc215948154"/>
-      <w:r>
+      <w:bookmarkStart w:id="23" w:name="_Toc216111301"/>
+      <w:r>
+        <w:t>Tổng quan về Hệ thống thiết kế</w:t>
+      </w:r>
+      <w:bookmarkEnd w:id="23"/>
+    </w:p>
+    <w:p>
+      <w:pPr>
+        <w:pStyle w:val="ListParagraph"/>
+        <w:keepNext/>
+        <w:numPr>
+          <w:ilvl w:val="0"/>
+          <w:numId w:val="4"/>
+        </w:numPr>
+        <w:spacing w:before="200" w:line="240" w:lineRule="auto"/>
+        <w:outlineLvl w:val="1"/>
+        <w:rPr>
+          <w:rFonts w:eastAsia="Noto Sans CJK SC" w:cs="FreeSans"/>
+          <w:b/>
+          <w:vanish/>
+          <w:sz w:val="28"/>
+          <w:szCs w:val="32"/>
+          <w:lang w:val="vi-VN" w:eastAsia="en-US" w:bidi="ar-SA"/>
+        </w:rPr>
+      </w:pPr>
+      <w:bookmarkStart w:id="24" w:name="_Toc215952640"/>
+      <w:bookmarkStart w:id="25" w:name="_Toc216111302"/>
+      <w:bookmarkEnd w:id="24"/>
+      <w:bookmarkEnd w:id="25"/>
+    </w:p>
+    <w:p>
+      <w:pPr>
+        <w:pStyle w:val="Heading2"/>
+      </w:pPr>
+      <w:bookmarkStart w:id="26" w:name="_Toc216111303"/>
+      <w:commentRangeStart w:id="27"/>
+      <w:commentRangeStart w:id="28"/>
+      <w:r>
+        <w:t>Khái niệm về Hệ thống thiết kế</w:t>
+      </w:r>
+      <w:commentRangeEnd w:id="27"/>
+      <w:r>
+        <w:rPr>
+          <w:rStyle w:val="CommentReference"/>
+          <w:rFonts w:eastAsia="Noto Serif CJK SC" w:cs="Mangal"/>
+          <w:b w:val="0"/>
+          <w:lang w:val="en-US" w:eastAsia="zh-CN" w:bidi="hi-IN"/>
+        </w:rPr>
+        <w:commentReference w:id="27"/>
+      </w:r>
+      <w:commentRangeEnd w:id="28"/>
+      <w:r>
+        <w:rPr>
+          <w:rStyle w:val="CommentReference"/>
+          <w:rFonts w:eastAsia="Noto Serif CJK SC" w:cs="Mangal"/>
+          <w:b w:val="0"/>
+          <w:lang w:val="en-US" w:eastAsia="zh-CN" w:bidi="hi-IN"/>
+        </w:rPr>
+        <w:commentReference w:id="28"/>
+      </w:r>
+      <w:bookmarkEnd w:id="26"/>
+    </w:p>
+    <w:p>
+      <w:pPr>
+        <w:rPr>
+          <w:lang w:val="vi-VN" w:eastAsia="en-US" w:bidi="ar-SA"/>
+        </w:rPr>
+      </w:pPr>
+      <w:r>
+        <w:rPr>
+          <w:lang w:val="vi-VN" w:eastAsia="en-US" w:bidi="ar-SA"/>
+        </w:rPr>
+        <w:t xml:space="preserve">Hệ thống thiết kế (Design System) là một tập hợp các tiêu chuẩn, nguyên tắc, tài liệu được tổ chức có hệ thống để chuẩn hóa và quản lý quy trình thiết kế, đảm bảo tính nhẩt quán, hiệu quả và khả năng mở rộng cho các sản phẩm kỹ thuật </w:t>
+      </w:r>
+      <w:r>
+        <w:rPr>
+          <w:lang w:val="vi-VN" w:eastAsia="en-US" w:bidi="ar-SA"/>
+        </w:rPr>
+        <w:t>số.</w:t>
+      </w:r>
+    </w:p>
+    <w:p>
+      <w:pPr>
+        <w:rPr>
+          <w:lang w:val="vi-VN" w:eastAsia="en-US" w:bidi="ar-SA"/>
+        </w:rPr>
+      </w:pPr>
+      <w:r>
+        <w:rPr>
+          <w:lang w:val="vi-VN" w:eastAsia="en-US" w:bidi="ar-SA"/>
+        </w:rPr>
+        <w:t>Để tạo ra được một hệ thống thiết kế cần có những yêu tố cơ bản bao gồm: nguyên tắc thiết kế, hệ thống màu sắc (color system), phông chữ (font), thành phần giao diện (UI Component), hệ thống lưới (grid layout), thư viện mã nguồn (source library), tài liệu và hướng dẫn sử dụng (document).</w:t>
+      </w:r>
+    </w:p>
+    <w:p>
+      <w:pPr>
+        <w:pStyle w:val="Heading2"/>
+      </w:pPr>
+      <w:bookmarkStart w:id="29" w:name="_Toc216111304"/>
+      <w:r>
+        <w:t>Các thành phần cốt lõi</w:t>
+      </w:r>
+      <w:bookmarkEnd w:id="29"/>
+    </w:p>
+    <w:p>
+      <w:pPr>
+        <w:pStyle w:val="Heading3"/>
+        <w:rPr>
+          <w:lang w:val="vi-VN" w:eastAsia="en-US" w:bidi="ar-SA"/>
+        </w:rPr>
+      </w:pPr>
+      <w:bookmarkStart w:id="30" w:name="_Toc216111305"/>
+      <w:commentRangeStart w:id="31"/>
+      <w:r>
+        <w:rPr>
+          <w:lang w:val="vi-VN" w:eastAsia="en-US" w:bidi="ar-SA"/>
+        </w:rPr>
+        <w:t>Hệ thống màu sắc</w:t>
+      </w:r>
+      <w:commentRangeEnd w:id="31"/>
+      <w:r>
+        <w:rPr>
+          <w:rStyle w:val="CommentReference"/>
+          <w:rFonts w:eastAsia="Noto Serif CJK SC" w:cs="Mangal"/>
+          <w:b w:val="0"/>
+        </w:rPr>
+        <w:commentReference w:id="31"/>
+      </w:r>
+      <w:bookmarkEnd w:id="30"/>
+    </w:p>
+    <w:p>
+      <w:pPr>
+        <w:rPr>
+          <w:lang w:val="vi-VN" w:eastAsia="en-US" w:bidi="ar-SA"/>
+        </w:rPr>
+      </w:pPr>
+      <w:r>
+        <w:rPr>
+          <w:lang w:val="vi-VN" w:eastAsia="en-US" w:bidi="ar-SA"/>
+        </w:rPr>
+        <w:t xml:space="preserve">Hệ thống màu sắc (Color System) là một trong những yếu tố cơ bản và cốt lõi để kiến tạo nên một Hệ thống Thiết kế (Design System). Màu sắc đóng vai trò thiết </w:t>
+      </w:r>
+      <w:r>
+        <w:rPr>
+          <w:lang w:val="vi-VN" w:eastAsia="en-US" w:bidi="ar-SA"/>
+        </w:rPr>
         <w:lastRenderedPageBreak/>
-        <w:t>Tổng quan về Hệ thống thiết kế</w:t>
-      </w:r>
-      <w:bookmarkEnd w:id="20"/>
-    </w:p>
-    <w:p>
-      <w:pPr>
-        <w:pStyle w:val="Heading2"/>
-        <w:numPr>
-          <w:ilvl w:val="1"/>
-          <w:numId w:val="18"/>
-        </w:numPr>
-      </w:pPr>
-      <w:bookmarkStart w:id="21" w:name="_Toc215948155"/>
-      <w:r>
-        <w:t>Khái niệm về Hệ thống thiết kế</w:t>
-      </w:r>
-      <w:bookmarkEnd w:id="21"/>
-    </w:p>
-    <w:p>
-      <w:pPr>
-        <w:rPr>
-          <w:lang w:val="vi-VN" w:eastAsia="en-US" w:bidi="ar-SA"/>
-        </w:rPr>
-      </w:pPr>
-      <w:r>
-        <w:rPr>
-          <w:lang w:val="vi-VN" w:eastAsia="en-US" w:bidi="ar-SA"/>
-        </w:rPr>
-        <w:t xml:space="preserve">Hệ thống thiết kế (Design System) là một tập hợp các tiêu chuẩn, nguyên tắc, tài liệu được tổ chức có hệ thống để chuẩn hóa và quản lý quy trình thiết kế, đảm bảo tính nhẩt quán, hiệu quả và khả năng mở rộng cho các sản phẩm kỹ thuật </w:t>
-      </w:r>
-      <w:r>
-        <w:rPr>
-          <w:lang w:val="vi-VN" w:eastAsia="en-US" w:bidi="ar-SA"/>
-        </w:rPr>
-        <w:t>số.</w:t>
-      </w:r>
-    </w:p>
-    <w:p>
-      <w:pPr>
-        <w:rPr>
-          <w:lang w:val="vi-VN" w:eastAsia="en-US" w:bidi="ar-SA"/>
-        </w:rPr>
-      </w:pPr>
-      <w:r>
-        <w:rPr>
-          <w:lang w:val="vi-VN" w:eastAsia="en-US" w:bidi="ar-SA"/>
-        </w:rPr>
-        <w:t>Để tạo ra được một hệ thống thiết kế cần có những yêu tố cơ bản bao gồm: nguyên tắc thiết kế, hệ thống màu sắc (color system), phông chữ (font), thành phần giao diện (UI Component), hệ thống lưới (grid layout), thư viện mã nguồn (source library), tài liệu và hướng dẫn sử dụng (document).</w:t>
-      </w:r>
-    </w:p>
-    <w:p>
-      <w:pPr>
-        <w:pStyle w:val="Heading2"/>
-      </w:pPr>
-      <w:bookmarkStart w:id="22" w:name="_Toc215948156"/>
-      <w:r>
-        <w:t>Các thành phần cốt lõi</w:t>
-      </w:r>
-      <w:bookmarkEnd w:id="22"/>
-    </w:p>
-    <w:p>
-      <w:pPr>
-        <w:pStyle w:val="Heading3"/>
-        <w:rPr>
-          <w:lang w:val="vi-VN" w:eastAsia="en-US" w:bidi="ar-SA"/>
-        </w:rPr>
-      </w:pPr>
-      <w:bookmarkStart w:id="23" w:name="_Toc215948157"/>
-      <w:r>
-        <w:rPr>
-          <w:lang w:val="vi-VN" w:eastAsia="en-US" w:bidi="ar-SA"/>
-        </w:rPr>
-        <w:t>Hệ thống màu sắc</w:t>
-      </w:r>
-      <w:bookmarkEnd w:id="23"/>
-    </w:p>
-    <w:p>
-      <w:pPr>
-        <w:rPr>
-          <w:lang w:val="vi-VN" w:eastAsia="en-US" w:bidi="ar-SA"/>
-        </w:rPr>
-      </w:pPr>
-      <w:r>
-        <w:rPr>
-          <w:lang w:val="vi-VN" w:eastAsia="en-US" w:bidi="ar-SA"/>
-        </w:rPr>
-        <w:t>Hệ thống màu sắc (Color System) là một trong những yếu tố cơ bản và cốt lõi để kiến tạo nên một Hệ thống Thiết kế (Design System). Màu sắc đóng vai trò thiết yếu, không chỉ là yếu tố đồ họa trong giao diện người dùng (UI) mà còn giúp truyền tải ý nghĩa cụ thể từ nhà thiết kế hoặc tổ chức đến người xem.</w:t>
+        <w:t>yếu, không chỉ là yếu tố đồ họa trong giao diện người dùng (UI) mà còn giúp truyền tải ý nghĩa cụ thể từ nhà thiết kế hoặc tổ chức đến người xem.</w:t>
       </w:r>
     </w:p>
     <w:p>
@@ -4820,6 +5608,7 @@
           <w:lang w:val="vi-VN" w:eastAsia="en-US" w:bidi="ar-SA"/>
         </w:rPr>
       </w:pPr>
+      <w:commentRangeStart w:id="32"/>
       <w:r>
         <w:rPr>
           <w:lang w:val="vi-VN" w:eastAsia="en-US" w:bidi="ar-SA"/>
@@ -4891,7 +5680,20 @@
         <w:rPr>
           <w:lang w:val="vi-VN" w:eastAsia="en-US" w:bidi="ar-SA"/>
         </w:rPr>
-        <w:t>. Khi đó, cần một bảng màu với những qui định về màu sắc cho những đối tượng cụ thể.</w:t>
+        <w:t>. Khi đó, cần một bảng màu với những qui định về màu sắc cho những đối tượng cụ thể</w:t>
+      </w:r>
+      <w:commentRangeEnd w:id="32"/>
+      <w:r>
+        <w:rPr>
+          <w:rStyle w:val="CommentReference"/>
+        </w:rPr>
+        <w:commentReference w:id="32"/>
+      </w:r>
+      <w:r>
+        <w:rPr>
+          <w:lang w:val="vi-VN" w:eastAsia="en-US" w:bidi="ar-SA"/>
+        </w:rPr>
+        <w:t>.</w:t>
       </w:r>
     </w:p>
     <w:p>
@@ -4901,14 +5703,14 @@
           <w:lang w:val="vi-VN" w:eastAsia="en-US" w:bidi="ar-SA"/>
         </w:rPr>
       </w:pPr>
-      <w:bookmarkStart w:id="24" w:name="_Toc215948158"/>
+      <w:bookmarkStart w:id="33" w:name="_Toc216111306"/>
       <w:r>
         <w:rPr>
           <w:lang w:val="vi-VN" w:eastAsia="en-US" w:bidi="ar-SA"/>
         </w:rPr>
         <w:t>Vài trò và ảnh hưởng của màu sắc trong thiết kế giao diện</w:t>
       </w:r>
-      <w:bookmarkEnd w:id="24"/>
+      <w:bookmarkEnd w:id="33"/>
     </w:p>
     <w:p>
       <w:pPr>
@@ -4934,7 +5736,6 @@
         <w:rPr>
           <w:lang w:val="vi-VN" w:eastAsia="en-US" w:bidi="ar-SA"/>
         </w:rPr>
-        <w:lastRenderedPageBreak/>
         <w:t>sắc hợp lý kết hợp với các yếu tố đồ họa khác giúp tạo ra bộ nhận diện thương hiệu nhất quán</w:t>
       </w:r>
       <w:r>
@@ -4953,7 +5754,7 @@
         <w:rPr>
           <w:lang w:val="vi-VN" w:eastAsia="en-US" w:bidi="ar-SA"/>
         </w:rPr>
-        <w:instrText xml:space="preserve"> ADDIN ZOTERO_ITEM CSL_CITATION {"citationID":"8HTul0jf","properties":{"formattedCitation":"[2]","plainCitation":"[2]","noteIndex":0},"citationItems":[{"id":2,"uris":["http://zotero.org/users/local/qZdzkii2/items/KL3GXZ5S"],"itemData":{"id":2,"type":"webpage","container-title":"The top color trends for branding in 2025","title":"The top color trends for branding in 2025","URL":"https://www.adobe.com/express/learn/blog/color-psychology-of-branding","author":[{"family":"Adobe","given":""}],"accessed":{"date-parts":[["2025",10,22]]},"issued":{"date-parts":[["2025",5,13]]}}}],"schema":"https://github.com/citation-style-language/schema/raw/master/csl-citation.json"} </w:instrText>
+        <w:instrText xml:space="preserve"> ADDIN ZOTERO_ITEM CSL_CITATION {"citationID":"8HTul0jf","properties":{"formattedCitation":"[3]","plainCitation":"[3]","noteIndex":0},"citationItems":[{"id":2,"uris":["http://zotero.org/users/local/qZdzkii2/items/KL3GXZ5S"],"itemData":{"id":2,"type":"webpage","container-title":"The top color trends for branding in 2025","title":"The top color trends for branding in 2025","URL":"https://www.adobe.com/express/learn/blog/color-psychology-of-branding","author":[{"family":"Adobe","given":""}],"accessed":{"date-parts":[["2025",10,22]]},"issued":{"date-parts":[["2025",5,13]]}}}],"schema":"https://github.com/citation-style-language/schema/raw/master/csl-citation.json"} </w:instrText>
       </w:r>
       <w:r>
         <w:rPr>
@@ -4965,7 +5766,7 @@
         <w:rPr>
           <w:rFonts w:cs="Times New Roman"/>
         </w:rPr>
-        <w:t>[2]</w:t>
+        <w:t>[3]</w:t>
       </w:r>
       <w:r>
         <w:rPr>
@@ -5025,13 +5826,16 @@
         <w:fldChar w:fldCharType="begin"/>
       </w:r>
       <w:r>
-        <w:instrText xml:space="preserve"> ADDIN ZOTERO_ITEM CSL_CITATION {"citationID":"NFnQsCmX","properties":{"formattedCitation":"[2]","plainCitation":"[2]","noteIndex":0},"citationItems":[{"id":2,"uris":["http://zotero.org/users/local/qZdzkii2/items/KL3GXZ5S"],"itemData":{"id":2,"type":"webpage","container-title":"The top color trends for branding in 2025","title":"The top color trends for branding in 2025","URL":"https://www.adobe.com/express/learn/blog/color-psychology-of-branding","author":[{"family":"Adobe","given":""}],"accessed":{"date-parts":[["2025",10,22]]},"issued":{"date-parts":[["2025",5,13]]}}}],"schema":"https://github.com/citation-style-language/schema/raw/master/csl-citation.json"} </w:instrText>
+        <w:instrText xml:space="preserve"> ADDIN ZOTERO_ITEM CSL_CITATION {"citationID":"NFnQsCmX","properties":{"formattedCitation":"[3]","plainCitation":"[3]","noteIndex":0},"citationItems":[{"id":2,"uris":["http://zotero.org/users/local/qZdzkii2/items/KL3GXZ5S"],"itemData":{"id":2,"type":"webpage","container-title":"The top color trends for branding in 2025","title":"The top color trends for branding in 2025","URL":"https://www.adobe.com/express/learn/blog/color-psychology-of-branding","author":[{"family":"Adobe","given":""}],"accessed":{"date-parts":[["2025",10,22]]},"issued":{"date-parts":[["2025",5,13]]}}}],"schema":"https://github.com/citation-style-language/schema/raw/master/csl-citation.json"} </w:instrText>
       </w:r>
       <w:r>
         <w:fldChar w:fldCharType="separate"/>
       </w:r>
       <w:r>
-        <w:t>[2]</w:t>
+        <w:rPr>
+          <w:rFonts w:cs="Times New Roman"/>
+        </w:rPr>
+        <w:t>[3]</w:t>
       </w:r>
       <w:r>
         <w:fldChar w:fldCharType="end"/>
@@ -5089,14 +5893,14 @@
           <w:lang w:val="vi-VN" w:eastAsia="en-US" w:bidi="ar-SA"/>
         </w:rPr>
       </w:pPr>
-      <w:bookmarkStart w:id="25" w:name="_Toc215948159"/>
+      <w:bookmarkStart w:id="34" w:name="_Toc216111307"/>
       <w:r>
         <w:rPr>
           <w:lang w:val="vi-VN" w:eastAsia="en-US" w:bidi="ar-SA"/>
         </w:rPr>
         <w:t>Xây dựng Bảng màu Chính</w:t>
       </w:r>
-      <w:bookmarkEnd w:id="25"/>
+      <w:bookmarkEnd w:id="34"/>
     </w:p>
     <w:p>
       <w:pPr>
@@ -5154,6 +5958,7 @@
                 <w:bCs/>
                 <w:lang w:val="vi-VN"/>
               </w:rPr>
+              <w:lastRenderedPageBreak/>
               <w:t>Tên màu</w:t>
             </w:r>
           </w:p>
@@ -5457,14 +6262,14 @@
                 <w:lang w:val="vi-VN"/>
               </w:rPr>
             </w:pPr>
-            <w:bookmarkStart w:id="26" w:name="_Hlk214549279"/>
+            <w:bookmarkStart w:id="35" w:name="_Hlk214549279"/>
             <w:r>
               <w:rPr>
                 <w:lang w:val="vi-VN"/>
               </w:rPr>
               <w:t>#D3DAD9</w:t>
             </w:r>
-            <w:bookmarkEnd w:id="26"/>
+            <w:bookmarkEnd w:id="35"/>
           </w:p>
         </w:tc>
         <w:tc>
@@ -5653,14 +6458,14 @@
                 <w:lang w:val="vi-VN"/>
               </w:rPr>
             </w:pPr>
-            <w:bookmarkStart w:id="27" w:name="_Hlk214549537"/>
+            <w:bookmarkStart w:id="36" w:name="_Hlk214549537"/>
             <w:r>
               <w:rPr>
                 <w:lang w:val="vi-VN"/>
               </w:rPr>
               <w:t>#2E5077</w:t>
             </w:r>
-            <w:bookmarkEnd w:id="27"/>
+            <w:bookmarkEnd w:id="36"/>
           </w:p>
         </w:tc>
         <w:tc>
@@ -5992,7 +6797,7 @@
         <w:rPr>
           <w:noProof/>
         </w:rPr>
-        <w:t>1</w:t>
+        <w:t>2</w:t>
       </w:r>
       <w:r>
         <w:fldChar w:fldCharType="end"/>
@@ -6006,33 +6811,29 @@
     </w:p>
     <w:p>
       <w:pPr>
-        <w:rPr>
-          <w:lang w:val="en-GB"/>
-        </w:rPr>
-      </w:pPr>
-    </w:p>
-    <w:p>
-      <w:pPr>
-        <w:rPr>
-          <w:lang w:val="en-GB"/>
-        </w:rPr>
-      </w:pPr>
-    </w:p>
-    <w:p>
-      <w:pPr>
         <w:pStyle w:val="Heading4"/>
         <w:rPr>
           <w:lang w:val="vi-VN"/>
         </w:rPr>
       </w:pPr>
-      <w:bookmarkStart w:id="28" w:name="_Toc215948160"/>
+      <w:bookmarkStart w:id="37" w:name="_Toc216111308"/>
+      <w:commentRangeStart w:id="38"/>
       <w:r>
         <w:rPr>
           <w:lang w:val="vi-VN"/>
         </w:rPr>
         <w:t>Quy chuẩn sử dụng màu sắc</w:t>
       </w:r>
-      <w:bookmarkEnd w:id="28"/>
+      <w:commentRangeEnd w:id="38"/>
+      <w:r>
+        <w:rPr>
+          <w:rStyle w:val="CommentReference"/>
+          <w:rFonts w:eastAsia="Noto Serif CJK SC" w:cs="Mangal"/>
+          <w:b w:val="0"/>
+        </w:rPr>
+        <w:commentReference w:id="38"/>
+      </w:r>
+      <w:bookmarkEnd w:id="37"/>
     </w:p>
     <w:p>
       <w:pPr>
@@ -6226,6 +7027,7 @@
         <w:rPr>
           <w:lang w:val="vi-VN"/>
         </w:rPr>
+        <w:lastRenderedPageBreak/>
         <w:t>Nền nội dung xu hướng: Sử dụng màu đỏ (#C8102E).</w:t>
       </w:r>
     </w:p>
@@ -6307,22 +7109,45 @@
     </w:p>
     <w:p>
       <w:pPr>
-        <w:spacing w:before="0" w:after="0"/>
-        <w:rPr>
-          <w:lang w:val="vi-VN"/>
-        </w:rPr>
-      </w:pPr>
-      <w:r>
-        <w:rPr>
-          <w:lang w:val="vi-VN"/>
-        </w:rPr>
-        <w:t xml:space="preserve">- </w:t>
-      </w:r>
-      <w:r>
-        <w:rPr>
-          <w:lang w:val="vi-VN"/>
-        </w:rPr>
-        <w:t xml:space="preserve">Nội dung xu hướng sử dụng màu đỏ (#C8102E) nhằm mục đích nổi bật hóa thông </w:t>
+        <w:pStyle w:val="ListParagraph"/>
+        <w:numPr>
+          <w:ilvl w:val="0"/>
+          <w:numId w:val="15"/>
+        </w:numPr>
+        <w:ind w:left="0" w:firstLine="737"/>
+        <w:rPr>
+          <w:lang w:val="vi-VN"/>
+        </w:rPr>
+      </w:pPr>
+      <w:r>
+        <w:rPr>
+          <w:lang w:val="vi-VN"/>
+        </w:rPr>
+        <w:t xml:space="preserve">Nội dung xu hướng sử dụng màu đỏ (#C8102E) </w:t>
+      </w:r>
+      <w:r>
+        <w:rPr>
+          <w:lang w:val="vi-VN"/>
+        </w:rPr>
+        <w:t>với</w:t>
+      </w:r>
+      <w:r>
+        <w:rPr>
+          <w:lang w:val="vi-VN"/>
+        </w:rPr>
+        <w:t xml:space="preserve"> mục đích</w:t>
+      </w:r>
+      <w:r>
+        <w:rPr>
+          <w:lang w:val="vi-VN"/>
+        </w:rPr>
+        <w:t xml:space="preserve"> làm</w:t>
+      </w:r>
+      <w:r>
+        <w:rPr>
+          <w:lang w:val="vi-VN"/>
+        </w:rPr>
+        <w:t xml:space="preserve"> nổi bật thông </w:t>
       </w:r>
       <w:r>
         <w:rPr>
@@ -6333,10 +7158,19 @@
     </w:p>
     <w:p>
       <w:pPr>
-        <w:rPr>
-          <w:lang w:val="vi-VN"/>
-        </w:rPr>
-      </w:pPr>
+        <w:spacing w:before="0" w:after="0" w:line="240" w:lineRule="auto"/>
+        <w:ind w:firstLine="0"/>
+        <w:jc w:val="left"/>
+        <w:rPr>
+          <w:lang w:val="vi-VN"/>
+        </w:rPr>
+      </w:pPr>
+      <w:r>
+        <w:rPr>
+          <w:lang w:val="vi-VN"/>
+        </w:rPr>
+        <w:tab/>
+      </w:r>
       <w:r>
         <w:rPr>
           <w:lang w:val="vi-VN"/>
@@ -6371,7 +7205,6 @@
         <w:rPr>
           <w:lang w:val="vi-VN"/>
         </w:rPr>
-        <w:lastRenderedPageBreak/>
         <w:t>Mặc định: Nền màu xanh nhạt (#79D7BE) và chữ màu trắng (#F6F4F0).</w:t>
       </w:r>
     </w:p>
@@ -6410,12 +7243,20 @@
           <w:lang w:val="vi-VN"/>
         </w:rPr>
       </w:pPr>
+      <w:commentRangeStart w:id="39"/>
       <w:r>
         <w:rPr>
           <w:lang w:val="vi-VN"/>
         </w:rPr>
         <w:t>Khi được kích hoạt (Active/Pressed): Nền sẽ hiển thị bằng màu xanh lá 1 (#2E5077) kết hợp với chữ trắng (#F6F4F0).</w:t>
       </w:r>
+      <w:commentRangeEnd w:id="39"/>
+      <w:r>
+        <w:rPr>
+          <w:rStyle w:val="CommentReference"/>
+        </w:rPr>
+        <w:commentReference w:id="39"/>
+      </w:r>
     </w:p>
     <w:p>
       <w:pPr>
@@ -6424,14 +7265,14 @@
           <w:lang w:val="vi-VN"/>
         </w:rPr>
       </w:pPr>
-      <w:bookmarkStart w:id="29" w:name="_Toc215948161"/>
+      <w:bookmarkStart w:id="40" w:name="_Toc216111309"/>
       <w:r>
         <w:rPr>
           <w:lang w:val="vi-VN"/>
         </w:rPr>
         <w:t>Tỷ lệ tương phản của màu sắc</w:t>
       </w:r>
-      <w:bookmarkEnd w:id="29"/>
+      <w:bookmarkEnd w:id="40"/>
     </w:p>
     <w:p>
       <w:pPr>
@@ -6473,7 +7314,7 @@
         <w:rPr>
           <w:lang w:val="vi-VN"/>
         </w:rPr>
-        <w:instrText xml:space="preserve"> ADDIN ZOTERO_ITEM CSL_CITATION {"citationID":"AlDIYmF7","properties":{"formattedCitation":"[3]","plainCitation":"[3]","noteIndex":0},"citationItems":[{"id":9,"uris":["http://zotero.org/users/local/qZdzkii2/items/3C9H5WGZ"],"itemData":{"id":9,"type":"webpage","title":"Ensuring Web Accessibility for Older Adults","URL":"https://www.levelaccess.com/blog/ensuring-web-accessibility-for-older-adults/","author":[{"family":"Level Access","given":""}],"accessed":{"date-parts":[["2025",10,23]]},"issued":{"date-parts":[["2022",5,5]]}}}],"schema":"https://github.com/citation-style-language/schema/raw/master/csl-citation.json"} </w:instrText>
+        <w:instrText xml:space="preserve"> ADDIN ZOTERO_ITEM CSL_CITATION {"citationID":"AlDIYmF7","properties":{"formattedCitation":"[2]","plainCitation":"[2]","noteIndex":0},"citationItems":[{"id":9,"uris":["http://zotero.org/users/local/qZdzkii2/items/3C9H5WGZ"],"itemData":{"id":9,"type":"webpage","title":"Ensuring Web Accessibility for Older Adults","URL":"https://www.levelaccess.com/blog/ensuring-web-accessibility-for-older-adults/","author":[{"family":"Level Access","given":""}],"accessed":{"date-parts":[["2025",10,23]]},"issued":{"date-parts":[["2022",5,5]]}}}],"schema":"https://github.com/citation-style-language/schema/raw/master/csl-citation.json"} </w:instrText>
       </w:r>
       <w:r>
         <w:rPr>
@@ -6485,7 +7326,7 @@
         <w:rPr>
           <w:rFonts w:cs="Times New Roman"/>
         </w:rPr>
-        <w:t>[3]</w:t>
+        <w:t>[2]</w:t>
       </w:r>
       <w:r>
         <w:rPr>
@@ -6523,7 +7364,20 @@
         <w:rPr>
           <w:lang w:val="vi-VN"/>
         </w:rPr>
-        <w:t xml:space="preserve">Tiêu chuẩn WCAG là một tiêu chuẩn được công nhận rộng rãi trên toàn cầu cho khả năng tiếp cận trang web. Tuân thủ theo tiêu chuẩn này giúp hỗ trợ những người có khuyết tật về thị giác có thể tương tác với không gian trực tuyến </w:t>
+        <w:t>Tiêu chuẩn WCAG là một tiêu chuẩn được công nhận rộng rãi trên toàn cầu cho khả năng tiếp cận trang web. Tuân thủ theo tiêu chuẩn này giúp hỗ trợ những người có</w:t>
+      </w:r>
+      <w:r>
+        <w:rPr>
+          <w:lang w:val="vi-VN"/>
+        </w:rPr>
+        <w:t xml:space="preserve"> </w:t>
+      </w:r>
+      <w:r>
+        <w:rPr>
+          <w:lang w:val="vi-VN"/>
+        </w:rPr>
+        <w:lastRenderedPageBreak/>
+        <w:t xml:space="preserve">khuyết tật về thị giác có thể tương tác với không gian trực tuyến </w:t>
       </w:r>
       <w:r>
         <w:rPr>
@@ -6575,14 +7429,14 @@
           <w:lang w:val="vi-VN"/>
         </w:rPr>
       </w:pPr>
-      <w:bookmarkStart w:id="30" w:name="_Toc215948162"/>
+      <w:bookmarkStart w:id="41" w:name="_Toc216111310"/>
       <w:r>
         <w:rPr>
           <w:lang w:val="vi-VN"/>
         </w:rPr>
         <w:t>Các nguyên tắc cốt lõi của WCAG và cấp độ tuân thủ</w:t>
       </w:r>
-      <w:bookmarkEnd w:id="30"/>
+      <w:bookmarkEnd w:id="41"/>
     </w:p>
     <w:p>
       <w:pPr>
@@ -6703,7 +7557,7 @@
         <w:rPr>
           <w:lang w:val="vi-VN"/>
         </w:rPr>
-        <w:instrText xml:space="preserve"> ADDIN ZOTERO_ITEM CSL_CITATION {"citationID":"8srEV8CL","properties":{"formattedCitation":"[3]","plainCitation":"[3]","noteIndex":0},"citationItems":[{"id":9,"uris":["http://zotero.org/users/local/qZdzkii2/items/3C9H5WGZ"],"itemData":{"id":9,"type":"webpage","title":"Ensuring Web Accessibility for Older Adults","URL":"https://www.levelaccess.com/blog/ensuring-web-accessibility-for-older-adults/","author":[{"family":"Level Access","given":""}],"accessed":{"date-parts":[["2025",10,23]]},"issued":{"date-parts":[["2022",5,5]]}}}],"schema":"https://github.com/citation-style-language/schema/raw/master/csl-citation.json"} </w:instrText>
+        <w:instrText xml:space="preserve"> ADDIN ZOTERO_ITEM CSL_CITATION {"citationID":"8srEV8CL","properties":{"formattedCitation":"[2]","plainCitation":"[2]","noteIndex":0},"citationItems":[{"id":9,"uris":["http://zotero.org/users/local/qZdzkii2/items/3C9H5WGZ"],"itemData":{"id":9,"type":"webpage","title":"Ensuring Web Accessibility for Older Adults","URL":"https://www.levelaccess.com/blog/ensuring-web-accessibility-for-older-adults/","author":[{"family":"Level Access","given":""}],"accessed":{"date-parts":[["2025",10,23]]},"issued":{"date-parts":[["2022",5,5]]}}}],"schema":"https://github.com/citation-style-language/schema/raw/master/csl-citation.json"} </w:instrText>
       </w:r>
       <w:r>
         <w:rPr>
@@ -6715,7 +7569,7 @@
         <w:rPr>
           <w:rFonts w:cs="Times New Roman"/>
         </w:rPr>
-        <w:t>[3]</w:t>
+        <w:t>[2]</w:t>
       </w:r>
       <w:r>
         <w:rPr>
@@ -6746,7 +7600,6 @@
         <w:rPr>
           <w:lang w:val="vi-VN"/>
         </w:rPr>
-        <w:lastRenderedPageBreak/>
         <w:t>Operable (Có thể thao tác được) đảm bảo người dùng có thể tương tác được và điều hướng giao diện người dùng theo cách phù hợp với nhu cầu</w:t>
       </w:r>
       <w:r>
@@ -6868,7 +7721,7 @@
         <w:rPr>
           <w:lang w:val="vi-VN"/>
         </w:rPr>
-        <w:instrText xml:space="preserve"> ADDIN ZOTERO_ITEM CSL_CITATION {"citationID":"wE3gfrZg","properties":{"formattedCitation":"[3]","plainCitation":"[3]","noteIndex":0},"citationItems":[{"id":9,"uris":["http://zotero.org/users/local/qZdzkii2/items/3C9H5WGZ"],"itemData":{"id":9,"type":"webpage","title":"Ensuring Web Accessibility for Older Adults","URL":"https://www.levelaccess.com/blog/ensuring-web-accessibility-for-older-adults/","author":[{"family":"Level Access","given":""}],"accessed":{"date-parts":[["2025",10,23]]},"issued":{"date-parts":[["2022",5,5]]}}}],"schema":"https://github.com/citation-style-language/schema/raw/master/csl-citation.json"} </w:instrText>
+        <w:instrText xml:space="preserve"> ADDIN ZOTERO_ITEM CSL_CITATION {"citationID":"wE3gfrZg","properties":{"formattedCitation":"[2]","plainCitation":"[2]","noteIndex":0},"citationItems":[{"id":9,"uris":["http://zotero.org/users/local/qZdzkii2/items/3C9H5WGZ"],"itemData":{"id":9,"type":"webpage","title":"Ensuring Web Accessibility for Older Adults","URL":"https://www.levelaccess.com/blog/ensuring-web-accessibility-for-older-adults/","author":[{"family":"Level Access","given":""}],"accessed":{"date-parts":[["2025",10,23]]},"issued":{"date-parts":[["2022",5,5]]}}}],"schema":"https://github.com/citation-style-language/schema/raw/master/csl-citation.json"} </w:instrText>
       </w:r>
       <w:r>
         <w:rPr>
@@ -6880,7 +7733,7 @@
         <w:rPr>
           <w:rFonts w:cs="Times New Roman"/>
         </w:rPr>
-        <w:t>[3]</w:t>
+        <w:t>[2]</w:t>
       </w:r>
       <w:r>
         <w:rPr>
@@ -6910,7 +7763,7 @@
         <w:rPr>
           <w:lang w:val="vi-VN"/>
         </w:rPr>
-        <w:instrText xml:space="preserve"> ADDIN ZOTERO_ITEM CSL_CITATION {"citationID":"ytr4ElEF","properties":{"formattedCitation":"[3]","plainCitation":"[3]","noteIndex":0},"citationItems":[{"id":9,"uris":["http://zotero.org/users/local/qZdzkii2/items/3C9H5WGZ"],"itemData":{"id":9,"type":"webpage","title":"Ensuring Web Accessibility for Older Adults","URL":"https://www.levelaccess.com/blog/ensuring-web-accessibility-for-older-adults/","author":[{"family":"Level Access","given":""}],"accessed":{"date-parts":[["2025",10,23]]},"issued":{"date-parts":[["2022",5,5]]}}}],"schema":"https://github.com/citation-style-language/schema/raw/master/csl-citation.json"} </w:instrText>
+        <w:instrText xml:space="preserve"> ADDIN ZOTERO_ITEM CSL_CITATION {"citationID":"ytr4ElEF","properties":{"formattedCitation":"[2]","plainCitation":"[2]","noteIndex":0},"citationItems":[{"id":9,"uris":["http://zotero.org/users/local/qZdzkii2/items/3C9H5WGZ"],"itemData":{"id":9,"type":"webpage","title":"Ensuring Web Accessibility for Older Adults","URL":"https://www.levelaccess.com/blog/ensuring-web-accessibility-for-older-adults/","author":[{"family":"Level Access","given":""}],"accessed":{"date-parts":[["2025",10,23]]},"issued":{"date-parts":[["2022",5,5]]}}}],"schema":"https://github.com/citation-style-language/schema/raw/master/csl-citation.json"} </w:instrText>
       </w:r>
       <w:r>
         <w:rPr>
@@ -6922,7 +7775,7 @@
         <w:rPr>
           <w:rFonts w:cs="Times New Roman"/>
         </w:rPr>
-        <w:t>[3]</w:t>
+        <w:t>[2]</w:t>
       </w:r>
       <w:r>
         <w:rPr>
@@ -7073,6 +7926,7 @@
         <w:rPr>
           <w:lang w:val="en-GB"/>
         </w:rPr>
+        <w:lastRenderedPageBreak/>
         <w:t xml:space="preserve">2. </w:t>
       </w:r>
       <w:r>
@@ -7223,42 +8077,19 @@
     </w:p>
     <w:p>
       <w:pPr>
-        <w:spacing w:before="0" w:after="0" w:line="240" w:lineRule="auto"/>
-        <w:ind w:firstLine="0"/>
-        <w:jc w:val="left"/>
-        <w:rPr>
-          <w:lang w:val="vi-VN"/>
-        </w:rPr>
-      </w:pPr>
-      <w:r>
-        <w:rPr>
-          <w:lang w:val="vi-VN"/>
-        </w:rPr>
-        <w:br w:type="page"/>
-      </w:r>
-    </w:p>
-    <w:p>
-      <w:pPr>
-        <w:rPr>
-          <w:lang w:val="vi-VN"/>
-        </w:rPr>
-      </w:pPr>
-    </w:p>
-    <w:p>
-      <w:pPr>
         <w:pStyle w:val="Heading4"/>
         <w:rPr>
           <w:lang w:val="vi-VN"/>
         </w:rPr>
       </w:pPr>
-      <w:bookmarkStart w:id="31" w:name="_Toc215948163"/>
+      <w:bookmarkStart w:id="42" w:name="_Toc216111311"/>
       <w:r>
         <w:rPr>
           <w:lang w:val="vi-VN"/>
         </w:rPr>
         <w:t>Đánh giá Tỷ lệ Tương phản của Hệ thống màu sắc</w:t>
       </w:r>
-      <w:bookmarkEnd w:id="31"/>
+      <w:bookmarkEnd w:id="42"/>
     </w:p>
     <w:tbl>
       <w:tblPr>
@@ -7573,7 +8404,7 @@
               <w:rPr>
                 <w:lang w:val="vi-VN"/>
               </w:rPr>
-              <w:instrText xml:space="preserve"> ADDIN ZOTERO_ITEM CSL_CITATION {"citationID":"CKP4zim5","properties":{"formattedCitation":"[3], [4]","plainCitation":"[3], [4]","noteIndex":0},"citationItems":[{"id":9,"uris":["http://zotero.org/users/local/qZdzkii2/items/3C9H5WGZ"],"itemData":{"id":9,"type":"webpage","title":"Ensuring Web Accessibility for Older Adults","URL":"https://www.levelaccess.com/blog/ensuring-web-accessibility-for-older-adults/","author":[{"family":"Level Access","given":""}],"accessed":{"date-parts":[["2025",10,23]]},"issued":{"date-parts":[["2022",5,5]]}},"label":"page"},{"id":11,"uris":["http://zotero.org/users/local/qZdzkii2/items/PZ2XWZLQ"],"itemData":{"id":11,"type":"webpage","title":"Understanding the Web Content Accessibility Guidelines (WCAG)","URL":"https://www.levelaccess.com/compliance-overview/wcag-web-content-accessibility-guidelines/","author":[{"family":"Level Access","given":""}],"accessed":{"date-parts":[["2025",10,23]]}},"label":"page"}],"schema":"https://github.com/citation-style-language/schema/raw/master/csl-citation.json"} </w:instrText>
+              <w:instrText xml:space="preserve"> ADDIN ZOTERO_ITEM CSL_CITATION {"citationID":"CKP4zim5","properties":{"formattedCitation":"[2], [4]","plainCitation":"[2], [4]","noteIndex":0},"citationItems":[{"id":9,"uris":["http://zotero.org/users/local/qZdzkii2/items/3C9H5WGZ"],"itemData":{"id":9,"type":"webpage","title":"Ensuring Web Accessibility for Older Adults","URL":"https://www.levelaccess.com/blog/ensuring-web-accessibility-for-older-adults/","author":[{"family":"Level Access","given":""}],"accessed":{"date-parts":[["2025",10,23]]},"issued":{"date-parts":[["2022",5,5]]}},"label":"page"},{"id":11,"uris":["http://zotero.org/users/local/qZdzkii2/items/PZ2XWZLQ"],"itemData":{"id":11,"type":"webpage","title":"Understanding the Web Content Accessibility Guidelines (WCAG)","URL":"https://www.levelaccess.com/compliance-overview/wcag-web-content-accessibility-guidelines/","author":[{"family":"Level Access","given":""}],"accessed":{"date-parts":[["2025",10,23]]}},"label":"page"}],"schema":"https://github.com/citation-style-language/schema/raw/master/csl-citation.json"} </w:instrText>
             </w:r>
             <w:r>
               <w:rPr>
@@ -7585,7 +8416,7 @@
               <w:rPr>
                 <w:rFonts w:cs="Times New Roman"/>
               </w:rPr>
-              <w:t>[3], [4]</w:t>
+              <w:t>[2], [4]</w:t>
             </w:r>
             <w:r>
               <w:rPr>
@@ -7934,7 +8765,7 @@
         <w:rPr>
           <w:noProof/>
         </w:rPr>
-        <w:t>2</w:t>
+        <w:t>3</w:t>
       </w:r>
       <w:r>
         <w:fldChar w:fldCharType="end"/>
@@ -7948,24 +8779,17 @@
     </w:p>
     <w:p>
       <w:pPr>
-        <w:pStyle w:val="Caption"/>
-        <w:rPr>
-          <w:lang w:val="vi-VN"/>
-        </w:rPr>
-      </w:pPr>
-    </w:p>
-    <w:p>
-      <w:pPr>
         <w:pStyle w:val="Heading3"/>
         <w:rPr>
           <w:lang w:val="vi-VN"/>
         </w:rPr>
       </w:pPr>
-      <w:bookmarkStart w:id="32" w:name="_Toc215948164"/>
-      <w:r>
-        <w:rPr>
-          <w:lang w:val="vi-VN"/>
-        </w:rPr>
+      <w:bookmarkStart w:id="43" w:name="_Toc216111312"/>
+      <w:r>
+        <w:rPr>
+          <w:lang w:val="vi-VN"/>
+        </w:rPr>
+        <w:lastRenderedPageBreak/>
         <w:t>Hệ thống chữ</w:t>
       </w:r>
       <w:r>
@@ -7974,7 +8798,7 @@
         </w:rPr>
         <w:t xml:space="preserve"> (Typography)</w:t>
       </w:r>
-      <w:bookmarkEnd w:id="32"/>
+      <w:bookmarkEnd w:id="43"/>
     </w:p>
     <w:p>
       <w:pPr>
@@ -7983,14 +8807,14 @@
           <w:lang w:val="vi-VN"/>
         </w:rPr>
       </w:pPr>
-      <w:bookmarkStart w:id="33" w:name="_Toc215948165"/>
+      <w:bookmarkStart w:id="44" w:name="_Toc216111313"/>
       <w:r>
         <w:rPr>
           <w:lang w:val="vi-VN"/>
         </w:rPr>
         <w:t>Khái niệm của Chữ (Typography)</w:t>
       </w:r>
-      <w:bookmarkEnd w:id="33"/>
+      <w:bookmarkEnd w:id="44"/>
     </w:p>
     <w:p>
       <w:pPr>
@@ -8049,26 +8873,19 @@
     </w:p>
     <w:p>
       <w:pPr>
-        <w:rPr>
-          <w:lang w:val="vi-VN"/>
-        </w:rPr>
-      </w:pPr>
-    </w:p>
-    <w:p>
-      <w:pPr>
         <w:pStyle w:val="Heading4"/>
         <w:rPr>
           <w:lang w:val="vi-VN"/>
         </w:rPr>
       </w:pPr>
-      <w:bookmarkStart w:id="34" w:name="_Toc215948166"/>
+      <w:bookmarkStart w:id="45" w:name="_Toc216111314"/>
       <w:r>
         <w:rPr>
           <w:lang w:val="vi-VN"/>
         </w:rPr>
         <w:t>Mục đích của Chữ</w:t>
       </w:r>
-      <w:bookmarkEnd w:id="34"/>
+      <w:bookmarkEnd w:id="45"/>
     </w:p>
     <w:p>
       <w:pPr>
@@ -8168,14 +8985,14 @@
           <w:lang w:val="vi-VN"/>
         </w:rPr>
       </w:pPr>
-      <w:bookmarkStart w:id="35" w:name="_Toc215948167"/>
+      <w:bookmarkStart w:id="46" w:name="_Toc216111315"/>
       <w:r>
         <w:rPr>
           <w:lang w:val="vi-VN"/>
         </w:rPr>
         <w:t>Các nguyên tắc cần tuân thủ</w:t>
       </w:r>
-      <w:bookmarkEnd w:id="35"/>
+      <w:bookmarkEnd w:id="46"/>
     </w:p>
     <w:tbl>
       <w:tblPr>
@@ -8664,7 +9481,14 @@
               <w:rPr>
                 <w:lang w:val="vi-VN"/>
               </w:rPr>
-              <w:t xml:space="preserve">Sử dụng kích thước để báo hiệu tầm quan trọng và tạo hệ thống phân cấp trực quan </w:t>
+              <w:t xml:space="preserve">Sử dụng kích thước để báo hiệu tầm quan trọng và tạo hệ thống </w:t>
+            </w:r>
+            <w:r>
+              <w:rPr>
+                <w:lang w:val="vi-VN"/>
+              </w:rPr>
+              <w:lastRenderedPageBreak/>
+              <w:t xml:space="preserve">phân cấp trực quan </w:t>
             </w:r>
             <w:r>
               <w:rPr>
@@ -8722,6 +9546,7 @@
               <w:rPr>
                 <w:lang w:val="vi-VN"/>
               </w:rPr>
+              <w:lastRenderedPageBreak/>
               <w:t>Căn chỉnh</w:t>
             </w:r>
           </w:p>
@@ -8808,7 +9633,7 @@
         <w:rPr>
           <w:noProof/>
         </w:rPr>
-        <w:t>3</w:t>
+        <w:t>4</w:t>
       </w:r>
       <w:r>
         <w:fldChar w:fldCharType="end"/>
@@ -8840,33 +9665,19 @@
     </w:p>
     <w:p>
       <w:pPr>
-        <w:rPr>
-          <w:lang w:val="vi-VN"/>
-        </w:rPr>
-      </w:pPr>
-    </w:p>
-    <w:p>
-      <w:pPr>
-        <w:rPr>
-          <w:lang w:val="vi-VN"/>
-        </w:rPr>
-      </w:pPr>
-    </w:p>
-    <w:p>
-      <w:pPr>
         <w:pStyle w:val="Heading4"/>
         <w:rPr>
           <w:lang w:val="vi-VN"/>
         </w:rPr>
       </w:pPr>
-      <w:bookmarkStart w:id="36" w:name="_Toc215948168"/>
+      <w:bookmarkStart w:id="47" w:name="_Toc216111316"/>
       <w:r>
         <w:rPr>
           <w:lang w:val="vi-VN"/>
         </w:rPr>
         <w:t>Ảnh hưởng và tầm quan trọng</w:t>
       </w:r>
-      <w:bookmarkEnd w:id="36"/>
+      <w:bookmarkEnd w:id="47"/>
     </w:p>
     <w:p>
       <w:pPr>
@@ -8908,7 +9719,7 @@
         <w:rPr>
           <w:lang w:val="vi-VN"/>
         </w:rPr>
-        <w:instrText xml:space="preserve"> ADDIN ZOTERO_ITEM CSL_CITATION {"citationID":"Js155PY0","properties":{"formattedCitation":"[3]","plainCitation":"[3]","noteIndex":0},"citationItems":[{"id":9,"uris":["http://zotero.org/users/local/qZdzkii2/items/3C9H5WGZ"],"itemData":{"id":9,"type":"webpage","title":"Ensuring Web Accessibility for Older Adults","URL":"https://www.levelaccess.com/blog/ensuring-web-accessibility-for-older-adults/","author":[{"family":"Level Access","given":""}],"accessed":{"date-parts":[["2025",10,23]]},"issued":{"date-parts":[["2022",5,5]]}}}],"schema":"https://github.com/citation-style-language/schema/raw/master/csl-citation.json"} </w:instrText>
+        <w:instrText xml:space="preserve"> ADDIN ZOTERO_ITEM CSL_CITATION {"citationID":"Js155PY0","properties":{"formattedCitation":"[2]","plainCitation":"[2]","noteIndex":0},"citationItems":[{"id":9,"uris":["http://zotero.org/users/local/qZdzkii2/items/3C9H5WGZ"],"itemData":{"id":9,"type":"webpage","title":"Ensuring Web Accessibility for Older Adults","URL":"https://www.levelaccess.com/blog/ensuring-web-accessibility-for-older-adults/","author":[{"family":"Level Access","given":""}],"accessed":{"date-parts":[["2025",10,23]]},"issued":{"date-parts":[["2022",5,5]]}}}],"schema":"https://github.com/citation-style-language/schema/raw/master/csl-citation.json"} </w:instrText>
       </w:r>
       <w:r>
         <w:rPr>
@@ -8920,7 +9731,7 @@
         <w:rPr>
           <w:rFonts w:cs="Times New Roman"/>
         </w:rPr>
-        <w:t>[3]</w:t>
+        <w:t>[2]</w:t>
       </w:r>
       <w:r>
         <w:rPr>
@@ -8982,7 +9793,7 @@
         <w:rPr>
           <w:lang w:val="vi-VN"/>
         </w:rPr>
-        <w:instrText xml:space="preserve"> ADDIN ZOTERO_ITEM CSL_CITATION {"citationID":"pKfee3PH","properties":{"formattedCitation":"[3]","plainCitation":"[3]","noteIndex":0},"citationItems":[{"id":9,"uris":["http://zotero.org/users/local/qZdzkii2/items/3C9H5WGZ"],"itemData":{"id":9,"type":"webpage","title":"Ensuring Web Accessibility for Older Adults","URL":"https://www.levelaccess.com/blog/ensuring-web-accessibility-for-older-adults/","author":[{"family":"Level Access","given":""}],"accessed":{"date-parts":[["2025",10,23]]},"issued":{"date-parts":[["2022",5,5]]}}}],"schema":"https://github.com/citation-style-language/schema/raw/master/csl-citation.json"} </w:instrText>
+        <w:instrText xml:space="preserve"> ADDIN ZOTERO_ITEM CSL_CITATION {"citationID":"pKfee3PH","properties":{"formattedCitation":"[2]","plainCitation":"[2]","noteIndex":0},"citationItems":[{"id":9,"uris":["http://zotero.org/users/local/qZdzkii2/items/3C9H5WGZ"],"itemData":{"id":9,"type":"webpage","title":"Ensuring Web Accessibility for Older Adults","URL":"https://www.levelaccess.com/blog/ensuring-web-accessibility-for-older-adults/","author":[{"family":"Level Access","given":""}],"accessed":{"date-parts":[["2025",10,23]]},"issued":{"date-parts":[["2022",5,5]]}}}],"schema":"https://github.com/citation-style-language/schema/raw/master/csl-citation.json"} </w:instrText>
       </w:r>
       <w:r>
         <w:rPr>
@@ -8994,7 +9805,7 @@
         <w:rPr>
           <w:rFonts w:cs="Times New Roman"/>
         </w:rPr>
-        <w:t>[3]</w:t>
+        <w:t>[2]</w:t>
       </w:r>
       <w:r>
         <w:rPr>
@@ -9131,9 +9942,430 @@
         <w:t>.</w:t>
       </w:r>
     </w:p>
+    <w:p>
+      <w:pPr>
+        <w:pStyle w:val="Heading1"/>
+        <w:rPr>
+          <w:lang w:val="vi-VN"/>
+        </w:rPr>
+      </w:pPr>
+      <w:bookmarkStart w:id="48" w:name="_Toc216111317"/>
+      <w:r>
+        <w:t>Thư viện thành phần giao diện (UI Component Library)</w:t>
+      </w:r>
+      <w:bookmarkEnd w:id="48"/>
+    </w:p>
+    <w:p>
+      <w:pPr>
+        <w:pStyle w:val="ListParagraph"/>
+        <w:keepNext/>
+        <w:numPr>
+          <w:ilvl w:val="0"/>
+          <w:numId w:val="4"/>
+        </w:numPr>
+        <w:spacing w:before="200" w:line="240" w:lineRule="auto"/>
+        <w:outlineLvl w:val="1"/>
+        <w:rPr>
+          <w:rFonts w:eastAsia="Noto Sans CJK SC" w:cs="FreeSans"/>
+          <w:b/>
+          <w:vanish/>
+          <w:sz w:val="28"/>
+          <w:szCs w:val="32"/>
+          <w:lang w:val="vi-VN" w:eastAsia="en-US" w:bidi="ar-SA"/>
+        </w:rPr>
+      </w:pPr>
+      <w:bookmarkStart w:id="49" w:name="_Toc215952656"/>
+      <w:bookmarkStart w:id="50" w:name="_Toc216111318"/>
+      <w:bookmarkEnd w:id="49"/>
+      <w:bookmarkEnd w:id="50"/>
+    </w:p>
+    <w:p>
+      <w:pPr>
+        <w:pStyle w:val="Heading2"/>
+      </w:pPr>
+      <w:bookmarkStart w:id="51" w:name="_Toc216111319"/>
+      <w:r>
+        <w:t>Khái niệm thành phần giao diện</w:t>
+      </w:r>
+      <w:bookmarkEnd w:id="51"/>
+    </w:p>
+    <w:p>
+      <w:pPr>
+        <w:rPr>
+          <w:lang w:val="vi-VN" w:eastAsia="en-US" w:bidi="ar-SA"/>
+        </w:rPr>
+      </w:pPr>
+      <w:r>
+        <w:rPr>
+          <w:lang w:val="vi-VN" w:eastAsia="en-US" w:bidi="ar-SA"/>
+        </w:rPr>
+        <w:t xml:space="preserve">Là một tập hợp các thành phần giao diện người dùng được xây dựng và thiết kế sẵn để sử dụng trong việc tạo ra giao diện người dùng cho các sản phẩm số (trang web, ứng dụng) nhằm đảm bảo một giao diện thống nhất, có khả năng tùy chỉnh và tái sử dụng cao </w:t>
+      </w:r>
+      <w:r>
+        <w:rPr>
+          <w:lang w:val="vi-VN" w:eastAsia="en-US" w:bidi="ar-SA"/>
+        </w:rPr>
+        <w:fldChar w:fldCharType="begin"/>
+      </w:r>
+      <w:r>
+        <w:rPr>
+          <w:lang w:val="vi-VN" w:eastAsia="en-US" w:bidi="ar-SA"/>
+        </w:rPr>
+        <w:instrText xml:space="preserve"> ADDIN ZOTERO_ITEM CSL_CITATION {"citationID":"XDqoVtCK","properties":{"formattedCitation":"[7]","plainCitation":"[7]","noteIndex":0},"citationItems":[{"id":18,"uris":["http://zotero.org/users/local/qZdzkii2/items/DK7ETX2D"],"itemData":{"id":18,"type":"webpage","title":"What is a Component Library, and Why Should You Use One for UI Development?","URL":"https://www.uxpin.com/studio/blog/ui-component-library/","author":[{"family":"UXPin","given":""}],"accessed":{"date-parts":[["2025",10,30]]}}}],"schema":"https://github.com/citation-style-language/schema/raw/master/csl-citation.json"} </w:instrText>
+      </w:r>
+      <w:r>
+        <w:rPr>
+          <w:lang w:val="vi-VN" w:eastAsia="en-US" w:bidi="ar-SA"/>
+        </w:rPr>
+        <w:fldChar w:fldCharType="separate"/>
+      </w:r>
+      <w:r>
+        <w:rPr>
+          <w:rFonts w:cs="Times New Roman"/>
+        </w:rPr>
+        <w:t>[7]</w:t>
+      </w:r>
+      <w:r>
+        <w:rPr>
+          <w:lang w:val="vi-VN" w:eastAsia="en-US" w:bidi="ar-SA"/>
+        </w:rPr>
+        <w:fldChar w:fldCharType="end"/>
+      </w:r>
+      <w:r>
+        <w:rPr>
+          <w:lang w:val="vi-VN" w:eastAsia="en-US" w:bidi="ar-SA"/>
+        </w:rPr>
+        <w:t>.</w:t>
+      </w:r>
+    </w:p>
+    <w:p>
+      <w:pPr>
+        <w:pStyle w:val="Heading2"/>
+      </w:pPr>
+      <w:bookmarkStart w:id="52" w:name="_Toc216111320"/>
+      <w:r>
+        <w:t>Đặc điểm quan trọng</w:t>
+      </w:r>
+      <w:bookmarkEnd w:id="52"/>
+    </w:p>
+    <w:p>
+      <w:pPr>
+        <w:pStyle w:val="Heading3"/>
+        <w:rPr>
+          <w:lang w:val="vi-VN" w:eastAsia="en-US" w:bidi="ar-SA"/>
+        </w:rPr>
+      </w:pPr>
+      <w:bookmarkStart w:id="53" w:name="_Toc216111321"/>
+      <w:r>
+        <w:rPr>
+          <w:lang w:val="vi-VN" w:eastAsia="en-US" w:bidi="ar-SA"/>
+        </w:rPr>
+        <w:t>Tính tái sử dụng và nhất quán</w:t>
+      </w:r>
+      <w:bookmarkEnd w:id="53"/>
+    </w:p>
+    <w:p>
+      <w:pPr>
+        <w:rPr>
+          <w:lang w:val="vi-VN" w:eastAsia="en-US" w:bidi="ar-SA"/>
+        </w:rPr>
+      </w:pPr>
+      <w:r>
+        <w:rPr>
+          <w:lang w:val="vi-VN" w:eastAsia="en-US" w:bidi="ar-SA"/>
+        </w:rPr>
+        <w:t xml:space="preserve">Thư viện là một bộ thành phần giao diện được tạo sẵn, đã được kiểm thử và có tài liệu, có thể dễ dàng tái sử dụng trên toàn bộ giao diện người dùng nhằm đảm bảo tính nhất quán trong thiết kế </w:t>
+      </w:r>
+      <w:r>
+        <w:rPr>
+          <w:lang w:val="vi-VN" w:eastAsia="en-US" w:bidi="ar-SA"/>
+        </w:rPr>
+        <w:fldChar w:fldCharType="begin"/>
+      </w:r>
+      <w:r>
+        <w:rPr>
+          <w:lang w:val="vi-VN" w:eastAsia="en-US" w:bidi="ar-SA"/>
+        </w:rPr>
+        <w:instrText xml:space="preserve"> ADDIN ZOTERO_ITEM CSL_CITATION {"citationID":"HnSg6Im8","properties":{"formattedCitation":"[7]","plainCitation":"[7]","noteIndex":0},"citationItems":[{"id":18,"uris":["http://zotero.org/users/local/qZdzkii2/items/DK7ETX2D"],"itemData":{"id":18,"type":"webpage","title":"What is a Component Library, and Why Should You Use One for UI Development?","URL":"https://www.uxpin.com/studio/blog/ui-component-library/","author":[{"family":"UXPin","given":""}],"accessed":{"date-parts":[["2025",10,30]]}}}],"schema":"https://github.com/citation-style-language/schema/raw/master/csl-citation.json"} </w:instrText>
+      </w:r>
+      <w:r>
+        <w:rPr>
+          <w:lang w:val="vi-VN" w:eastAsia="en-US" w:bidi="ar-SA"/>
+        </w:rPr>
+        <w:fldChar w:fldCharType="separate"/>
+      </w:r>
+      <w:r>
+        <w:rPr>
+          <w:rFonts w:cs="Times New Roman"/>
+        </w:rPr>
+        <w:t>[7]</w:t>
+      </w:r>
+      <w:r>
+        <w:rPr>
+          <w:lang w:val="vi-VN" w:eastAsia="en-US" w:bidi="ar-SA"/>
+        </w:rPr>
+        <w:fldChar w:fldCharType="end"/>
+      </w:r>
+      <w:r>
+        <w:rPr>
+          <w:lang w:val="vi-VN" w:eastAsia="en-US" w:bidi="ar-SA"/>
+        </w:rPr>
+        <w:t>.</w:t>
+      </w:r>
+    </w:p>
+    <w:p>
+      <w:pPr>
+        <w:pStyle w:val="Heading3"/>
+        <w:rPr>
+          <w:lang w:val="vi-VN" w:eastAsia="en-US" w:bidi="ar-SA"/>
+        </w:rPr>
+      </w:pPr>
+      <w:bookmarkStart w:id="54" w:name="_Toc216111322"/>
+      <w:r>
+        <w:rPr>
+          <w:lang w:val="vi-VN" w:eastAsia="en-US" w:bidi="ar-SA"/>
+        </w:rPr>
+        <w:lastRenderedPageBreak/>
+        <w:t>Nâng cao hiệu quả và tốc độ phát triển</w:t>
+      </w:r>
+      <w:bookmarkEnd w:id="54"/>
+    </w:p>
+    <w:p>
+      <w:pPr>
+        <w:rPr>
+          <w:lang w:val="vi-VN" w:eastAsia="en-US" w:bidi="ar-SA"/>
+        </w:rPr>
+      </w:pPr>
+      <w:r>
+        <w:rPr>
+          <w:lang w:val="vi-VN" w:eastAsia="en-US" w:bidi="ar-SA"/>
+        </w:rPr>
+        <w:t>- Tốc độ: Tiết kiệm thời gian bằng cách tránh phải xây dụng từ ban đầu thay vì phải tạo lại hoặc thiết kế các thành phần</w:t>
+      </w:r>
+      <w:r>
+        <w:rPr>
+          <w:lang w:val="vi-VN" w:eastAsia="en-US" w:bidi="ar-SA"/>
+        </w:rPr>
+        <w:t xml:space="preserve"> </w:t>
+      </w:r>
+      <w:r>
+        <w:rPr>
+          <w:lang w:val="vi-VN" w:eastAsia="en-US" w:bidi="ar-SA"/>
+        </w:rPr>
+        <w:fldChar w:fldCharType="begin"/>
+      </w:r>
+      <w:r>
+        <w:rPr>
+          <w:lang w:val="vi-VN" w:eastAsia="en-US" w:bidi="ar-SA"/>
+        </w:rPr>
+        <w:instrText xml:space="preserve"> ADDIN ZOTERO_ITEM CSL_CITATION {"citationID":"mTKtEsFt","properties":{"formattedCitation":"[7]","plainCitation":"[7]","noteIndex":0},"citationItems":[{"id":18,"uris":["http://zotero.org/users/local/qZdzkii2/items/DK7ETX2D"],"itemData":{"id":18,"type":"webpage","title":"What is a Component Library, and Why Should You Use One for UI Development?","URL":"https://www.uxpin.com/studio/blog/ui-component-library/","author":[{"family":"UXPin","given":""}],"accessed":{"date-parts":[["2025",10,30]]}}}],"schema":"https://github.com/citation-style-language/schema/raw/master/csl-citation.json"} </w:instrText>
+      </w:r>
+      <w:r>
+        <w:rPr>
+          <w:lang w:val="vi-VN" w:eastAsia="en-US" w:bidi="ar-SA"/>
+        </w:rPr>
+        <w:fldChar w:fldCharType="separate"/>
+      </w:r>
+      <w:r>
+        <w:rPr>
+          <w:rFonts w:cs="Times New Roman"/>
+        </w:rPr>
+        <w:t>[7]</w:t>
+      </w:r>
+      <w:r>
+        <w:rPr>
+          <w:lang w:val="vi-VN" w:eastAsia="en-US" w:bidi="ar-SA"/>
+        </w:rPr>
+        <w:fldChar w:fldCharType="end"/>
+      </w:r>
+      <w:r>
+        <w:rPr>
+          <w:lang w:val="vi-VN" w:eastAsia="en-US" w:bidi="ar-SA"/>
+        </w:rPr>
+        <w:t>.</w:t>
+      </w:r>
+    </w:p>
+    <w:p>
+      <w:pPr>
+        <w:rPr>
+          <w:lang w:val="vi-VN" w:eastAsia="en-US" w:bidi="ar-SA"/>
+        </w:rPr>
+      </w:pPr>
+      <w:r>
+        <w:rPr>
+          <w:lang w:val="vi-VN" w:eastAsia="en-US" w:bidi="ar-SA"/>
+        </w:rPr>
+        <w:t xml:space="preserve">- Giảm trùng lặp mã: Các thành phần được mã hóa sẵn, không cần chuyển đổi từ những chi tiết nhỏ thành mã nguồn, giúp giảm việc trùng lặp </w:t>
+      </w:r>
+      <w:r>
+        <w:rPr>
+          <w:lang w:val="vi-VN" w:eastAsia="en-US" w:bidi="ar-SA"/>
+        </w:rPr>
+        <w:t xml:space="preserve">mã nguồn giữa các dự án thiết kế khác nhau </w:t>
+      </w:r>
+      <w:r>
+        <w:rPr>
+          <w:lang w:val="vi-VN" w:eastAsia="en-US" w:bidi="ar-SA"/>
+        </w:rPr>
+        <w:fldChar w:fldCharType="begin"/>
+      </w:r>
+      <w:r>
+        <w:rPr>
+          <w:lang w:val="vi-VN" w:eastAsia="en-US" w:bidi="ar-SA"/>
+        </w:rPr>
+        <w:instrText xml:space="preserve"> ADDIN ZOTERO_ITEM CSL_CITATION {"citationID":"60aboxcK","properties":{"formattedCitation":"[7]","plainCitation":"[7]","noteIndex":0},"citationItems":[{"id":18,"uris":["http://zotero.org/users/local/qZdzkii2/items/DK7ETX2D"],"itemData":{"id":18,"type":"webpage","title":"What is a Component Library, and Why Should You Use One for UI Development?","URL":"https://www.uxpin.com/studio/blog/ui-component-library/","author":[{"family":"UXPin","given":""}],"accessed":{"date-parts":[["2025",10,30]]}}}],"schema":"https://github.com/citation-style-language/schema/raw/master/csl-citation.json"} </w:instrText>
+      </w:r>
+      <w:r>
+        <w:rPr>
+          <w:lang w:val="vi-VN" w:eastAsia="en-US" w:bidi="ar-SA"/>
+        </w:rPr>
+        <w:fldChar w:fldCharType="separate"/>
+      </w:r>
+      <w:r>
+        <w:rPr>
+          <w:rFonts w:cs="Times New Roman"/>
+        </w:rPr>
+        <w:t>[7]</w:t>
+      </w:r>
+      <w:r>
+        <w:rPr>
+          <w:lang w:val="vi-VN" w:eastAsia="en-US" w:bidi="ar-SA"/>
+        </w:rPr>
+        <w:fldChar w:fldCharType="end"/>
+      </w:r>
+      <w:r>
+        <w:rPr>
+          <w:lang w:val="vi-VN" w:eastAsia="en-US" w:bidi="ar-SA"/>
+        </w:rPr>
+        <w:t>.</w:t>
+      </w:r>
+    </w:p>
+    <w:p>
+      <w:pPr>
+        <w:rPr>
+          <w:lang w:val="vi-VN" w:eastAsia="en-US" w:bidi="ar-SA"/>
+        </w:rPr>
+      </w:pPr>
+      <w:r>
+        <w:rPr>
+          <w:lang w:val="vi-VN" w:eastAsia="en-US" w:bidi="ar-SA"/>
+        </w:rPr>
+        <w:t xml:space="preserve">- Mở rộng quy mô: Thư viện đề cao tính nhất quán của UI/UX trong toàn bộ dự án giúp nâng cao tính thống nhất, do đó thúc đẩy hiệu quả và khả năng mở rộng </w:t>
+      </w:r>
+      <w:r>
+        <w:rPr>
+          <w:lang w:val="vi-VN" w:eastAsia="en-US" w:bidi="ar-SA"/>
+        </w:rPr>
+        <w:fldChar w:fldCharType="begin"/>
+      </w:r>
+      <w:r>
+        <w:rPr>
+          <w:lang w:val="vi-VN" w:eastAsia="en-US" w:bidi="ar-SA"/>
+        </w:rPr>
+        <w:instrText xml:space="preserve"> ADDIN ZOTERO_ITEM CSL_CITATION {"citationID":"NNJxqbXv","properties":{"formattedCitation":"[7]","plainCitation":"[7]","noteIndex":0},"citationItems":[{"id":18,"uris":["http://zotero.org/users/local/qZdzkii2/items/DK7ETX2D"],"itemData":{"id":18,"type":"webpage","title":"What is a Component Library, and Why Should You Use One for UI Development?","URL":"https://www.uxpin.com/studio/blog/ui-component-library/","author":[{"family":"UXPin","given":""}],"accessed":{"date-parts":[["2025",10,30]]}}}],"schema":"https://github.com/citation-style-language/schema/raw/master/csl-citation.json"} </w:instrText>
+      </w:r>
+      <w:r>
+        <w:rPr>
+          <w:lang w:val="vi-VN" w:eastAsia="en-US" w:bidi="ar-SA"/>
+        </w:rPr>
+        <w:fldChar w:fldCharType="separate"/>
+      </w:r>
+      <w:r>
+        <w:rPr>
+          <w:rFonts w:cs="Times New Roman"/>
+        </w:rPr>
+        <w:t>[7]</w:t>
+      </w:r>
+      <w:r>
+        <w:rPr>
+          <w:lang w:val="vi-VN" w:eastAsia="en-US" w:bidi="ar-SA"/>
+        </w:rPr>
+        <w:fldChar w:fldCharType="end"/>
+      </w:r>
+      <w:r>
+        <w:rPr>
+          <w:lang w:val="vi-VN" w:eastAsia="en-US" w:bidi="ar-SA"/>
+        </w:rPr>
+        <w:t>.</w:t>
+      </w:r>
+    </w:p>
+    <w:p>
+      <w:pPr>
+        <w:rPr>
+          <w:lang w:val="en-GB" w:eastAsia="en-US" w:bidi="ar-SA"/>
+        </w:rPr>
+      </w:pPr>
+      <w:r>
+        <w:rPr>
+          <w:lang w:val="vi-VN" w:eastAsia="en-US" w:bidi="ar-SA"/>
+        </w:rPr>
+        <w:t xml:space="preserve">Các thành phần giao diện cơ bản thường có trong thư viện: nút bấm, thanh điều hướng (navigation bar), biểu mẫu, ... </w:t>
+      </w:r>
+      <w:r>
+        <w:rPr>
+          <w:lang w:val="vi-VN" w:eastAsia="en-US" w:bidi="ar-SA"/>
+        </w:rPr>
+        <w:fldChar w:fldCharType="begin"/>
+      </w:r>
+      <w:r>
+        <w:rPr>
+          <w:lang w:val="vi-VN" w:eastAsia="en-US" w:bidi="ar-SA"/>
+        </w:rPr>
+        <w:instrText xml:space="preserve"> ADDIN ZOTERO_ITEM CSL_CITATION {"citationID":"GBAOfrHQ","properties":{"formattedCitation":"[7]","plainCitation":"[7]","noteIndex":0},"citationItems":[{"id":18,"uris":["http://zotero.org/users/local/qZdzkii2/items/DK7ETX2D"],"itemData":{"id":18,"type":"webpage","title":"What is a Component Library, and Why Should You Use One for UI Development?","URL":"https://www.uxpin.com/studio/blog/ui-component-library/","author":[{"family":"UXPin","given":""}],"accessed":{"date-parts":[["2025",10,30]]}}}],"schema":"https://github.com/citation-style-language/schema/raw/master/csl-citation.json"} </w:instrText>
+      </w:r>
+      <w:r>
+        <w:rPr>
+          <w:lang w:val="vi-VN" w:eastAsia="en-US" w:bidi="ar-SA"/>
+        </w:rPr>
+        <w:fldChar w:fldCharType="separate"/>
+      </w:r>
+      <w:r>
+        <w:rPr>
+          <w:rFonts w:cs="Times New Roman"/>
+        </w:rPr>
+        <w:t>[7]</w:t>
+      </w:r>
+      <w:r>
+        <w:rPr>
+          <w:lang w:val="vi-VN" w:eastAsia="en-US" w:bidi="ar-SA"/>
+        </w:rPr>
+        <w:fldChar w:fldCharType="end"/>
+      </w:r>
+      <w:r>
+        <w:rPr>
+          <w:lang w:val="vi-VN" w:eastAsia="en-US" w:bidi="ar-SA"/>
+        </w:rPr>
+        <w:t>.</w:t>
+      </w:r>
+    </w:p>
+    <w:p>
+      <w:pPr>
+        <w:spacing w:before="0" w:after="0" w:line="240" w:lineRule="auto"/>
+        <w:ind w:firstLine="0"/>
+        <w:jc w:val="left"/>
+        <w:rPr>
+          <w:lang w:val="en-GB" w:eastAsia="en-US" w:bidi="ar-SA"/>
+        </w:rPr>
+      </w:pPr>
+      <w:r>
+        <w:rPr>
+          <w:lang w:val="en-GB" w:eastAsia="en-US" w:bidi="ar-SA"/>
+        </w:rPr>
+        <w:br w:type="page"/>
+      </w:r>
+    </w:p>
+    <w:p>
+      <w:pPr>
+        <w:pStyle w:val="Title"/>
+      </w:pPr>
+      <w:r>
+        <w:lastRenderedPageBreak/>
+        <w:t>CHƯƠNG 3: HIỆN THỰC HÓA NGHIÊN CỨU</w:t>
+      </w:r>
+    </w:p>
     <w:sectPr>
-      <w:headerReference w:type="default" r:id="rId9"/>
-      <w:footerReference w:type="default" r:id="rId10"/>
+      <w:headerReference w:type="default" r:id="rId13"/>
+      <w:footerReference w:type="default" r:id="rId14"/>
       <w:pgSz w:w="11906" w:h="16838"/>
       <w:pgMar w:top="1134" w:right="1134" w:bottom="1134" w:left="1701" w:header="709" w:footer="709" w:gutter="0"/>
       <w:pgBorders w:display="firstPage">
@@ -9149,6 +10381,268 @@
     </w:sectPr>
   </w:body>
 </w:document>
+</file>
+
+<file path=word/comments.xml><?xml version="1.0" encoding="utf-8"?>
+<w:comments xmlns:wpc="http://schemas.microsoft.com/office/word/2010/wordprocessingCanvas" xmlns:cx="http://schemas.microsoft.com/office/drawing/2014/chartex" xmlns:cx1="http://schemas.microsoft.com/office/drawing/2015/9/8/chartex" xmlns:cx2="http://schemas.microsoft.com/office/drawing/2015/10/21/chartex" xmlns:cx3="http://schemas.microsoft.com/office/drawing/2016/5/9/chartex" xmlns:cx4="http://schemas.microsoft.com/office/drawing/2016/5/10/chartex" xmlns:cx5="http://schemas.microsoft.com/office/drawing/2016/5/11/chartex" xmlns:cx6="http://schemas.microsoft.com/office/drawing/2016/5/12/chartex" xmlns:cx7="http://schemas.microsoft.com/office/drawing/2016/5/13/chartex" xmlns:cx8="http://schemas.microsoft.com/office/drawing/2016/5/14/chartex" xmlns:mc="http://schemas.openxmlformats.org/markup-compatibility/2006" xmlns:aink="http://schemas.microsoft.com/office/drawing/2016/ink" xmlns:am3d="http://schemas.microsoft.com/office/drawing/2017/model3d" xmlns:o="urn:schemas-microsoft-com:office:office" xmlns:oel="http://schemas.microsoft.com/office/2019/extlst" xmlns:r="http://schemas.openxmlformats.org/officeDocument/2006/relationships" xmlns:m="http://schemas.openxmlformats.org/officeDocument/2006/math" xmlns:v="urn:schemas-microsoft-com:vml" xmlns:wp14="http://schemas.microsoft.com/office/word/2010/wordprocessingDrawing" xmlns:wp="http://schemas.openxmlformats.org/drawingml/2006/wordprocessingDrawing" xmlns:w10="urn:schemas-microsoft-com:office:word" xmlns:w="http://schemas.openxmlformats.org/wordprocessingml/2006/main" xmlns:w14="http://schemas.microsoft.com/office/word/2010/wordml" xmlns:w15="http://schemas.microsoft.com/office/word/2012/wordml" xmlns:w16cex="http://schemas.microsoft.com/office/word/2018/wordml/cex" xmlns:w16cid="http://schemas.microsoft.com/office/word/2016/wordml/cid" xmlns:w16="http://schemas.microsoft.com/office/word/2018/wordml" xmlns:w16du="http://schemas.microsoft.com/office/word/2023/wordml/word16du" xmlns:w16sdtdh="http://schemas.microsoft.com/office/word/2020/wordml/sdtdatahash" xmlns:w16sdtfl="http://schemas.microsoft.com/office/word/2024/wordml/sdtformatlock" xmlns:w16se="http://schemas.microsoft.com/office/word/2015/wordml/symex" xmlns:wpg="http://schemas.microsoft.com/office/word/2010/wordprocessingGroup" xmlns:wpi="http://schemas.microsoft.com/office/word/2010/wordprocessingInk" xmlns:wne="http://schemas.microsoft.com/office/word/2006/wordml" xmlns:wps="http://schemas.microsoft.com/office/word/2010/wordprocessingShape" mc:Ignorable="w14 w15 w16se w16cid w16 w16cex w16sdtdh w16sdtfl w16du wp14">
+  <w:comment w:id="13" w:author="Quốc Nguyễn" w:date="2025-12-06T20:42:00Z" w:initials="QN">
+    <w:p>
+      <w:pPr>
+        <w:pStyle w:val="CommentText"/>
+        <w:rPr>
+          <w:lang w:val="vi-VN"/>
+        </w:rPr>
+      </w:pPr>
+      <w:r>
+        <w:rPr>
+          <w:rStyle w:val="CommentReference"/>
+        </w:rPr>
+        <w:annotationRef/>
+      </w:r>
+      <w:r>
+        <w:t xml:space="preserve">Xem </w:t>
+      </w:r>
+      <w:r>
+        <w:rPr>
+          <w:lang w:val="vi-VN"/>
+        </w:rPr>
+        <w:t>và viết thêm.</w:t>
+      </w:r>
+    </w:p>
+  </w:comment>
+  <w:comment w:id="17" w:author="Quốc Nguyễn" w:date="2025-11-19T22:45:00Z" w:initials="QN">
+    <w:p>
+      <w:pPr>
+        <w:pStyle w:val="CommentText"/>
+        <w:rPr>
+          <w:sz w:val="24"/>
+          <w:szCs w:val="24"/>
+        </w:rPr>
+      </w:pPr>
+      <w:r>
+        <w:rPr>
+          <w:rStyle w:val="CommentReference"/>
+          <w:sz w:val="24"/>
+          <w:szCs w:val="24"/>
+        </w:rPr>
+        <w:annotationRef/>
+      </w:r>
+      <w:r>
+        <w:rPr>
+          <w:sz w:val="24"/>
+          <w:szCs w:val="24"/>
+        </w:rPr>
+        <w:t>GERMINI</w:t>
+      </w:r>
+      <w:r>
+        <w:rPr>
+          <w:sz w:val="24"/>
+          <w:szCs w:val="24"/>
+          <w:lang w:val="vi-VN"/>
+        </w:rPr>
+        <w:t xml:space="preserve"> COMMAND: </w:t>
+      </w:r>
+      <w:r>
+        <w:rPr>
+          <w:sz w:val="24"/>
+          <w:szCs w:val="24"/>
+        </w:rPr>
+        <w:t>Với vai trò là một giảng viên. hãy giải thích cho tôi cơ sở lý thuyết là gì và bao gồm những yêu cầu gì để hoàn thiện nó? Dựa trên tệp đề cương chi tiết, hãy viết cho tôi một mẫu đề cương chi tiết để tôi tham khảo và sử dụng cho báo cáo đề tài của tôi. Hãy trả về kết quả theo từng ý trong câu hỏi của tôi.</w:t>
+      </w:r>
+    </w:p>
+  </w:comment>
+  <w:comment w:id="27" w:author="Quốc Nguyễn" w:date="2025-11-20T15:37:00Z" w:initials="QN">
+    <w:p>
+      <w:pPr>
+        <w:pStyle w:val="CommentText"/>
+        <w:ind w:firstLine="0"/>
+        <w:rPr>
+          <w:lang w:val="vi-VN"/>
+        </w:rPr>
+      </w:pPr>
+      <w:r>
+        <w:rPr>
+          <w:rStyle w:val="CommentReference"/>
+        </w:rPr>
+        <w:annotationRef/>
+      </w:r>
+      <w:r>
+        <w:t>Trích</w:t>
+      </w:r>
+      <w:r>
+        <w:rPr>
+          <w:lang w:val="vi-VN"/>
+        </w:rPr>
+        <w:t xml:space="preserve"> từ tệp 02. Nội dung cơ bản.</w:t>
+      </w:r>
+      <w:r>
+        <w:rPr>
+          <w:lang w:val="vi-VN"/>
+        </w:rPr>
+        <w:t>docx.</w:t>
+      </w:r>
+    </w:p>
+  </w:comment>
+  <w:comment w:id="28" w:author="Quốc Nguyễn" w:date="2025-11-24T13:22:00Z" w:initials="QN">
+    <w:p>
+      <w:pPr>
+        <w:pStyle w:val="CommentText"/>
+        <w:rPr>
+          <w:lang w:val="vi-VN"/>
+        </w:rPr>
+      </w:pPr>
+      <w:r>
+        <w:rPr>
+          <w:rStyle w:val="CommentReference"/>
+        </w:rPr>
+        <w:annotationRef/>
+      </w:r>
+      <w:r>
+        <w:t>Chưa</w:t>
+      </w:r>
+      <w:r>
+        <w:rPr>
+          <w:lang w:val="vi-VN"/>
+        </w:rPr>
+        <w:t xml:space="preserve"> có nguồn tài liệu tham khảo.</w:t>
+      </w:r>
+    </w:p>
+  </w:comment>
+  <w:comment w:id="31" w:author="Quốc Nguyễn" w:date="2025-11-24T13:23:00Z" w:initials="QN">
+    <w:p>
+      <w:pPr>
+        <w:pStyle w:val="CommentText"/>
+        <w:rPr>
+          <w:lang w:val="vi-VN"/>
+        </w:rPr>
+      </w:pPr>
+      <w:r>
+        <w:rPr>
+          <w:rStyle w:val="CommentReference"/>
+        </w:rPr>
+        <w:annotationRef/>
+      </w:r>
+      <w:r>
+        <w:t>Chưa</w:t>
+      </w:r>
+      <w:r>
+        <w:rPr>
+          <w:lang w:val="vi-VN"/>
+        </w:rPr>
+        <w:t xml:space="preserve"> có nguồn tài liệu tham khảo.</w:t>
+      </w:r>
+    </w:p>
+  </w:comment>
+  <w:comment w:id="32" w:author="Quốc Nguyễn" w:date="2025-11-20T22:41:00Z" w:initials="QN">
+    <w:p>
+      <w:pPr>
+        <w:pStyle w:val="CommentText"/>
+        <w:ind w:firstLine="0"/>
+        <w:rPr>
+          <w:lang w:val="vi-VN"/>
+        </w:rPr>
+      </w:pPr>
+      <w:r>
+        <w:rPr>
+          <w:rStyle w:val="CommentReference"/>
+        </w:rPr>
+        <w:annotationRef/>
+      </w:r>
+      <w:r>
+        <w:rPr>
+          <w:lang w:val="vi-VN"/>
+        </w:rPr>
+        <w:t>NOTEBOOK LM</w:t>
+      </w:r>
+    </w:p>
+  </w:comment>
+  <w:comment w:id="38" w:author="Quốc Nguyễn" w:date="2025-11-20T19:25:00Z" w:initials="QN">
+    <w:p>
+      <w:pPr>
+        <w:pStyle w:val="CommentText"/>
+      </w:pPr>
+      <w:r>
+        <w:rPr>
+          <w:rStyle w:val="CommentReference"/>
+        </w:rPr>
+        <w:annotationRef/>
+      </w:r>
+      <w:r>
+        <w:t>NOTEBOOK</w:t>
+      </w:r>
+      <w:r>
+        <w:rPr>
+          <w:lang w:val="vi-VN"/>
+        </w:rPr>
+        <w:t xml:space="preserve"> LM: Dựa trên nội dung của tệp 02. Hãy viết cho tôi đề mục màu sắc với văn phong khoa học để tôi có thể thêm vào báo cáo đề tài của tôi.</w:t>
+      </w:r>
+    </w:p>
+  </w:comment>
+  <w:comment w:id="39" w:author="Quốc Nguyễn" w:date="2025-11-20T22:59:00Z" w:initials="QN">
+    <w:p>
+      <w:pPr>
+        <w:pStyle w:val="CommentText"/>
+        <w:rPr>
+          <w:lang w:val="vi-VN"/>
+        </w:rPr>
+      </w:pPr>
+      <w:r>
+        <w:rPr>
+          <w:rStyle w:val="CommentReference"/>
+        </w:rPr>
+        <w:annotationRef/>
+      </w:r>
+      <w:r>
+        <w:t>Chưa</w:t>
+      </w:r>
+      <w:r>
+        <w:rPr>
+          <w:lang w:val="vi-VN"/>
+        </w:rPr>
+        <w:t xml:space="preserve"> CODE.</w:t>
+      </w:r>
+    </w:p>
+  </w:comment>
+</w:comments>
+</file>
+
+<file path=word/commentsExtended.xml><?xml version="1.0" encoding="utf-8"?>
+<w15:commentsEx xmlns:wpc="http://schemas.microsoft.com/office/word/2010/wordprocessingCanvas" xmlns:cx="http://schemas.microsoft.com/office/drawing/2014/chartex" xmlns:cx1="http://schemas.microsoft.com/office/drawing/2015/9/8/chartex" xmlns:cx2="http://schemas.microsoft.com/office/drawing/2015/10/21/chartex" xmlns:cx3="http://schemas.microsoft.com/office/drawing/2016/5/9/chartex" xmlns:cx4="http://schemas.microsoft.com/office/drawing/2016/5/10/chartex" xmlns:cx5="http://schemas.microsoft.com/office/drawing/2016/5/11/chartex" xmlns:cx6="http://schemas.microsoft.com/office/drawing/2016/5/12/chartex" xmlns:cx7="http://schemas.microsoft.com/office/drawing/2016/5/13/chartex" xmlns:cx8="http://schemas.microsoft.com/office/drawing/2016/5/14/chartex" xmlns:mc="http://schemas.openxmlformats.org/markup-compatibility/2006" xmlns:aink="http://schemas.microsoft.com/office/drawing/2016/ink" xmlns:am3d="http://schemas.microsoft.com/office/drawing/2017/model3d" xmlns:o="urn:schemas-microsoft-com:office:office" xmlns:oel="http://schemas.microsoft.com/office/2019/extlst" xmlns:r="http://schemas.openxmlformats.org/officeDocument/2006/relationships" xmlns:m="http://schemas.openxmlformats.org/officeDocument/2006/math" xmlns:v="urn:schemas-microsoft-com:vml" xmlns:wp14="http://schemas.microsoft.com/office/word/2010/wordprocessingDrawing" xmlns:wp="http://schemas.openxmlformats.org/drawingml/2006/wordprocessingDrawing" xmlns:w10="urn:schemas-microsoft-com:office:word" xmlns:w="http://schemas.openxmlformats.org/wordprocessingml/2006/main" xmlns:w14="http://schemas.microsoft.com/office/word/2010/wordml" xmlns:w15="http://schemas.microsoft.com/office/word/2012/wordml" xmlns:w16cex="http://schemas.microsoft.com/office/word/2018/wordml/cex" xmlns:w16cid="http://schemas.microsoft.com/office/word/2016/wordml/cid" xmlns:w16="http://schemas.microsoft.com/office/word/2018/wordml" xmlns:w16du="http://schemas.microsoft.com/office/word/2023/wordml/word16du" xmlns:w16sdtdh="http://schemas.microsoft.com/office/word/2020/wordml/sdtdatahash" xmlns:w16sdtfl="http://schemas.microsoft.com/office/word/2024/wordml/sdtformatlock" xmlns:w16se="http://schemas.microsoft.com/office/word/2015/wordml/symex" xmlns:wpg="http://schemas.microsoft.com/office/word/2010/wordprocessingGroup" xmlns:wpi="http://schemas.microsoft.com/office/word/2010/wordprocessingInk" xmlns:wne="http://schemas.microsoft.com/office/word/2006/wordml" xmlns:wps="http://schemas.microsoft.com/office/word/2010/wordprocessingShape" mc:Ignorable="w14 w15 w16se w16cid w16 w16cex w16sdtdh w16sdtfl w16du wp14">
+  <w15:commentEx w15:paraId="17D9E133" w15:done="0"/>
+  <w15:commentEx w15:paraId="4F6155EB" w15:done="0"/>
+  <w15:commentEx w15:paraId="6C7C5113" w15:done="0"/>
+  <w15:commentEx w15:paraId="47FE0047" w15:paraIdParent="6C7C5113" w15:done="0"/>
+  <w15:commentEx w15:paraId="7C563596" w15:done="0"/>
+  <w15:commentEx w15:paraId="42D304D3" w15:done="0"/>
+  <w15:commentEx w15:paraId="022C1383" w15:done="0"/>
+  <w15:commentEx w15:paraId="386C8484" w15:done="0"/>
+</w15:commentsEx>
+</file>
+
+<file path=word/commentsExtensible.xml><?xml version="1.0" encoding="utf-8"?>
+<w16cex:commentsExtensible xmlns:wpc="http://schemas.microsoft.com/office/word/2010/wordprocessingCanvas" xmlns:cx="http://schemas.microsoft.com/office/drawing/2014/chartex" xmlns:cx1="http://schemas.microsoft.com/office/drawing/2015/9/8/chartex" xmlns:cx2="http://schemas.microsoft.com/office/drawing/2015/10/21/chartex" xmlns:cx3="http://schemas.microsoft.com/office/drawing/2016/5/9/chartex" xmlns:cx4="http://schemas.microsoft.com/office/drawing/2016/5/10/chartex" xmlns:cx5="http://schemas.microsoft.com/office/drawing/2016/5/11/chartex" xmlns:cx6="http://schemas.microsoft.com/office/drawing/2016/5/12/chartex" xmlns:cx7="http://schemas.microsoft.com/office/drawing/2016/5/13/chartex" xmlns:cx8="http://schemas.microsoft.com/office/drawing/2016/5/14/chartex" xmlns:cr="http://schemas.microsoft.com/office/comments/2020/reactions" xmlns:mc="http://schemas.openxmlformats.org/markup-compatibility/2006" xmlns:aink="http://schemas.microsoft.com/office/drawing/2016/ink" xmlns:am3d="http://schemas.microsoft.com/office/drawing/2017/model3d" xmlns:o="urn:schemas-microsoft-com:office:office" xmlns:oel="http://schemas.microsoft.com/office/2019/extlst" xmlns:r="http://schemas.openxmlformats.org/officeDocument/2006/relationships" xmlns:m="http://schemas.openxmlformats.org/officeDocument/2006/math" xmlns:v="urn:schemas-microsoft-com:vml" xmlns:wp14="http://schemas.microsoft.com/office/word/2010/wordprocessingDrawing" xmlns:wp="http://schemas.openxmlformats.org/drawingml/2006/wordprocessingDrawing" xmlns:w10="urn:schemas-microsoft-com:office:word" xmlns:w="http://schemas.openxmlformats.org/wordprocessingml/2006/main" xmlns:w14="http://schemas.microsoft.com/office/word/2010/wordml" xmlns:w15="http://schemas.microsoft.com/office/word/2012/wordml" xmlns:w16cex="http://schemas.microsoft.com/office/word/2018/wordml/cex" xmlns:w16cid="http://schemas.microsoft.com/office/word/2016/wordml/cid" xmlns:w16="http://schemas.microsoft.com/office/word/2018/wordml" xmlns:w16du="http://schemas.microsoft.com/office/word/2023/wordml/word16du" xmlns:w16sdtdh="http://schemas.microsoft.com/office/word/2020/wordml/sdtdatahash" xmlns:w16sdtfl="http://schemas.microsoft.com/office/word/2024/wordml/sdtformatlock" xmlns:w16se="http://schemas.microsoft.com/office/word/2015/wordml/symex" xmlns:wpg="http://schemas.microsoft.com/office/word/2010/wordprocessingGroup" xmlns:wpi="http://schemas.microsoft.com/office/word/2010/wordprocessingInk" xmlns:wne="http://schemas.microsoft.com/office/word/2006/wordml" xmlns:wps="http://schemas.microsoft.com/office/word/2010/wordprocessingShape" mc:Ignorable="w14 w15 w16se w16cid w16 w16cex w16sdtdh w16sdtfl cr w16du wp14">
+  <w16cex:commentExtensible w16cex:durableId="17E502E6" w16cex:dateUtc="2025-12-06T13:42:00Z"/>
+  <w16cex:commentExtensible w16cex:durableId="5E10E591" w16cex:dateUtc="2025-11-19T15:45:00Z"/>
+  <w16cex:commentExtensible w16cex:durableId="3F982331" w16cex:dateUtc="2025-11-20T08:37:00Z"/>
+  <w16cex:commentExtensible w16cex:durableId="068EF58F" w16cex:dateUtc="2025-11-24T06:22:00Z"/>
+  <w16cex:commentExtensible w16cex:durableId="52D67438" w16cex:dateUtc="2025-11-24T06:23:00Z"/>
+  <w16cex:commentExtensible w16cex:durableId="50E09731" w16cex:dateUtc="2025-11-20T15:41:00Z"/>
+  <w16cex:commentExtensible w16cex:durableId="14A0D710" w16cex:dateUtc="2025-11-20T12:25:00Z"/>
+  <w16cex:commentExtensible w16cex:durableId="1473137E" w16cex:dateUtc="2025-11-20T15:59:00Z"/>
+</w16cex:commentsExtensible>
+</file>
+
+<file path=word/commentsIds.xml><?xml version="1.0" encoding="utf-8"?>
+<w16cid:commentsIds xmlns:wpc="http://schemas.microsoft.com/office/word/2010/wordprocessingCanvas" xmlns:cx="http://schemas.microsoft.com/office/drawing/2014/chartex" xmlns:cx1="http://schemas.microsoft.com/office/drawing/2015/9/8/chartex" xmlns:cx2="http://schemas.microsoft.com/office/drawing/2015/10/21/chartex" xmlns:cx3="http://schemas.microsoft.com/office/drawing/2016/5/9/chartex" xmlns:cx4="http://schemas.microsoft.com/office/drawing/2016/5/10/chartex" xmlns:cx5="http://schemas.microsoft.com/office/drawing/2016/5/11/chartex" xmlns:cx6="http://schemas.microsoft.com/office/drawing/2016/5/12/chartex" xmlns:cx7="http://schemas.microsoft.com/office/drawing/2016/5/13/chartex" xmlns:cx8="http://schemas.microsoft.com/office/drawing/2016/5/14/chartex" xmlns:mc="http://schemas.openxmlformats.org/markup-compatibility/2006" xmlns:aink="http://schemas.microsoft.com/office/drawing/2016/ink" xmlns:am3d="http://schemas.microsoft.com/office/drawing/2017/model3d" xmlns:o="urn:schemas-microsoft-com:office:office" xmlns:oel="http://schemas.microsoft.com/office/2019/extlst" xmlns:r="http://schemas.openxmlformats.org/officeDocument/2006/relationships" xmlns:m="http://schemas.openxmlformats.org/officeDocument/2006/math" xmlns:v="urn:schemas-microsoft-com:vml" xmlns:wp14="http://schemas.microsoft.com/office/word/2010/wordprocessingDrawing" xmlns:wp="http://schemas.openxmlformats.org/drawingml/2006/wordprocessingDrawing" xmlns:w10="urn:schemas-microsoft-com:office:word" xmlns:w="http://schemas.openxmlformats.org/wordprocessingml/2006/main" xmlns:w14="http://schemas.microsoft.com/office/word/2010/wordml" xmlns:w15="http://schemas.microsoft.com/office/word/2012/wordml" xmlns:w16cex="http://schemas.microsoft.com/office/word/2018/wordml/cex" xmlns:w16cid="http://schemas.microsoft.com/office/word/2016/wordml/cid" xmlns:w16="http://schemas.microsoft.com/office/word/2018/wordml" xmlns:w16du="http://schemas.microsoft.com/office/word/2023/wordml/word16du" xmlns:w16sdtdh="http://schemas.microsoft.com/office/word/2020/wordml/sdtdatahash" xmlns:w16sdtfl="http://schemas.microsoft.com/office/word/2024/wordml/sdtformatlock" xmlns:w16se="http://schemas.microsoft.com/office/word/2015/wordml/symex" xmlns:wpg="http://schemas.microsoft.com/office/word/2010/wordprocessingGroup" xmlns:wpi="http://schemas.microsoft.com/office/word/2010/wordprocessingInk" xmlns:wne="http://schemas.microsoft.com/office/word/2006/wordml" xmlns:wps="http://schemas.microsoft.com/office/word/2010/wordprocessingShape" mc:Ignorable="w14 w15 w16se w16cid w16 w16cex w16sdtdh w16sdtfl w16du wp14">
+  <w16cid:commentId w16cid:paraId="17D9E133" w16cid:durableId="17E502E6"/>
+  <w16cid:commentId w16cid:paraId="4F6155EB" w16cid:durableId="5E10E591"/>
+  <w16cid:commentId w16cid:paraId="6C7C5113" w16cid:durableId="3F982331"/>
+  <w16cid:commentId w16cid:paraId="47FE0047" w16cid:durableId="068EF58F"/>
+  <w16cid:commentId w16cid:paraId="7C563596" w16cid:durableId="52D67438"/>
+  <w16cid:commentId w16cid:paraId="42D304D3" w16cid:durableId="50E09731"/>
+  <w16cid:commentId w16cid:paraId="022C1383" w16cid:durableId="14A0D710"/>
+  <w16cid:commentId w16cid:paraId="386C8484" w16cid:durableId="1473137E"/>
+</w16cid:commentsIds>
 </file>
 
 <file path=word/endnotes.xml><?xml version="1.0" encoding="utf-8"?>
@@ -10545,7 +12039,7 @@
   <w:abstractNum w:abstractNumId="13" w15:restartNumberingAfterBreak="0">
     <w:nsid w:val="69937824"/>
     <w:multiLevelType w:val="multilevel"/>
-    <w:tmpl w:val="AC5CC0F0"/>
+    <w:tmpl w:val="C4F81450"/>
     <w:lvl w:ilvl="0">
       <w:start w:val="1"/>
       <w:numFmt w:val="decimal"/>
@@ -10809,38 +12303,16 @@
       <w:startOverride w:val="1"/>
     </w:lvlOverride>
   </w:num>
-  <w:num w:numId="18" w16cid:durableId="438599589">
-    <w:abstractNumId w:val="13"/>
-    <w:lvlOverride w:ilvl="0">
-      <w:startOverride w:val="1"/>
-    </w:lvlOverride>
-    <w:lvlOverride w:ilvl="1">
-      <w:startOverride w:val="1"/>
-    </w:lvlOverride>
-    <w:lvlOverride w:ilvl="2">
-      <w:startOverride w:val="1"/>
-    </w:lvlOverride>
-    <w:lvlOverride w:ilvl="3">
-      <w:startOverride w:val="1"/>
-    </w:lvlOverride>
-    <w:lvlOverride w:ilvl="4">
-      <w:startOverride w:val="1"/>
-    </w:lvlOverride>
-    <w:lvlOverride w:ilvl="5">
-      <w:startOverride w:val="1"/>
-    </w:lvlOverride>
-    <w:lvlOverride w:ilvl="6">
-      <w:startOverride w:val="1"/>
-    </w:lvlOverride>
-    <w:lvlOverride w:ilvl="7">
-      <w:startOverride w:val="1"/>
-    </w:lvlOverride>
-    <w:lvlOverride w:ilvl="8">
-      <w:startOverride w:val="1"/>
-    </w:lvlOverride>
-  </w:num>
-  <w:numIdMacAtCleanup w:val="18"/>
+  <w:numIdMacAtCleanup w:val="17"/>
 </w:numbering>
+</file>
+
+<file path=word/people.xml><?xml version="1.0" encoding="utf-8"?>
+<w15:people xmlns:wpc="http://schemas.microsoft.com/office/word/2010/wordprocessingCanvas" xmlns:cx="http://schemas.microsoft.com/office/drawing/2014/chartex" xmlns:cx1="http://schemas.microsoft.com/office/drawing/2015/9/8/chartex" xmlns:cx2="http://schemas.microsoft.com/office/drawing/2015/10/21/chartex" xmlns:cx3="http://schemas.microsoft.com/office/drawing/2016/5/9/chartex" xmlns:cx4="http://schemas.microsoft.com/office/drawing/2016/5/10/chartex" xmlns:cx5="http://schemas.microsoft.com/office/drawing/2016/5/11/chartex" xmlns:cx6="http://schemas.microsoft.com/office/drawing/2016/5/12/chartex" xmlns:cx7="http://schemas.microsoft.com/office/drawing/2016/5/13/chartex" xmlns:cx8="http://schemas.microsoft.com/office/drawing/2016/5/14/chartex" xmlns:mc="http://schemas.openxmlformats.org/markup-compatibility/2006" xmlns:aink="http://schemas.microsoft.com/office/drawing/2016/ink" xmlns:am3d="http://schemas.microsoft.com/office/drawing/2017/model3d" xmlns:o="urn:schemas-microsoft-com:office:office" xmlns:oel="http://schemas.microsoft.com/office/2019/extlst" xmlns:r="http://schemas.openxmlformats.org/officeDocument/2006/relationships" xmlns:m="http://schemas.openxmlformats.org/officeDocument/2006/math" xmlns:v="urn:schemas-microsoft-com:vml" xmlns:wp14="http://schemas.microsoft.com/office/word/2010/wordprocessingDrawing" xmlns:wp="http://schemas.openxmlformats.org/drawingml/2006/wordprocessingDrawing" xmlns:w10="urn:schemas-microsoft-com:office:word" xmlns:w="http://schemas.openxmlformats.org/wordprocessingml/2006/main" xmlns:w14="http://schemas.microsoft.com/office/word/2010/wordml" xmlns:w15="http://schemas.microsoft.com/office/word/2012/wordml" xmlns:w16cex="http://schemas.microsoft.com/office/word/2018/wordml/cex" xmlns:w16cid="http://schemas.microsoft.com/office/word/2016/wordml/cid" xmlns:w16="http://schemas.microsoft.com/office/word/2018/wordml" xmlns:w16du="http://schemas.microsoft.com/office/word/2023/wordml/word16du" xmlns:w16sdtdh="http://schemas.microsoft.com/office/word/2020/wordml/sdtdatahash" xmlns:w16sdtfl="http://schemas.microsoft.com/office/word/2024/wordml/sdtformatlock" xmlns:w16se="http://schemas.microsoft.com/office/word/2015/wordml/symex" xmlns:wpg="http://schemas.microsoft.com/office/word/2010/wordprocessingGroup" xmlns:wpi="http://schemas.microsoft.com/office/word/2010/wordprocessingInk" xmlns:wne="http://schemas.microsoft.com/office/word/2006/wordml" xmlns:wps="http://schemas.microsoft.com/office/word/2010/wordprocessingShape" mc:Ignorable="w14 w15 w16se w16cid w16 w16cex w16sdtdh w16sdtfl w16du wp14">
+  <w15:person w15:author="Quốc Nguyễn">
+    <w15:presenceInfo w15:providerId="Windows Live" w15:userId="d0fdbd9b64b3341a"/>
+  </w15:person>
+</w15:people>
 </file>
 
 <file path=word/styles.xml><?xml version="1.0" encoding="utf-8"?>
@@ -11286,7 +12758,7 @@
     <w:uiPriority w:val="9"/>
     <w:unhideWhenUsed/>
     <w:qFormat/>
-    <w:rsid w:val="00B55964"/>
+    <w:rsid w:val="0024285F"/>
     <w:pPr>
       <w:keepNext/>
       <w:numPr>
@@ -11527,7 +12999,7 @@
     <w:link w:val="Heading2"/>
     <w:uiPriority w:val="9"/>
     <w:qFormat/>
-    <w:rsid w:val="00B55964"/>
+    <w:rsid w:val="0024285F"/>
     <w:rPr>
       <w:rFonts w:ascii="Times New Roman" w:eastAsia="Noto Sans CJK SC" w:hAnsi="Times New Roman" w:cs="FreeSans"/>
       <w:b/>
@@ -12132,7 +13604,7 @@
     <w:autoRedefine/>
     <w:uiPriority w:val="39"/>
     <w:unhideWhenUsed/>
-    <w:rsid w:val="002B3405"/>
+    <w:rsid w:val="00DD1356"/>
     <w:pPr>
       <w:spacing w:after="100"/>
     </w:pPr>

</xml_diff>